<commit_message>
docs: fix incorrect name placement
</commit_message>
<xml_diff>
--- a/docs/PA1-Part1/Project_Plan_Document.docx
+++ b/docs/PA1-Part1/Project_Plan_Document.docx
@@ -135,7 +135,6 @@
         <w:t xml:space="preserve">Contributors:</w:t>
       </w:r>
       <w:r/>
-      <w:r/>
     </w:p>
     <w:p>
       <w:pPr>
@@ -152,7 +151,6 @@
         </w:rPr>
         <w:t xml:space="preserve">Yusuf Yankı Ütgün</w:t>
       </w:r>
-      <w:r/>
       <w:r/>
     </w:p>
     <w:p>
@@ -314,7 +312,7 @@
     </w:p>
     <w:p>
       <w:pPr>
-        <w:pStyle w:val="895"/>
+        <w:pStyle w:val="897"/>
         <w:pBdr/>
         <w:spacing/>
         <w:ind/>
@@ -555,7 +553,7 @@
     </w:p>
     <w:p>
       <w:pPr>
-        <w:pStyle w:val="895"/>
+        <w:pStyle w:val="897"/>
         <w:pBdr/>
         <w:spacing/>
         <w:ind/>
@@ -605,7 +603,7 @@
     </w:p>
     <w:p>
       <w:pPr>
-        <w:pStyle w:val="895"/>
+        <w:pStyle w:val="897"/>
         <w:pBdr/>
         <w:spacing/>
         <w:ind/>
@@ -822,8 +820,6 @@
               </w:rPr>
               <w:t xml:space="preserve">Yusuf Yankı Ütgün</w:t>
             </w:r>
-            <w:r/>
-            <w:r/>
             <w:r>
               <w:rPr>
                 <w:b w:val="0"/>
@@ -833,7 +829,6 @@
                 <w:szCs w:val="20"/>
               </w:rPr>
             </w:r>
-            <w:r/>
             <w:r/>
           </w:p>
         </w:tc>
@@ -1083,8 +1078,6 @@
               </w:rPr>
               <w:t xml:space="preserve">Yiğit Eren Yılmaz</w:t>
             </w:r>
-            <w:r/>
-            <w:r/>
             <w:r>
               <w:rPr>
                 <w:b w:val="0"/>
@@ -1094,7 +1087,6 @@
                 <w:szCs w:val="20"/>
               </w:rPr>
             </w:r>
-            <w:r/>
             <w:r/>
           </w:p>
         </w:tc>
@@ -1310,7 +1302,7 @@
     </w:p>
     <w:p>
       <w:pPr>
-        <w:pStyle w:val="895"/>
+        <w:pStyle w:val="897"/>
         <w:pBdr/>
         <w:spacing/>
         <w:ind/>
@@ -1323,7 +1315,7 @@
     </w:p>
     <w:p>
       <w:pPr>
-        <w:pStyle w:val="890"/>
+        <w:pStyle w:val="892"/>
         <w:numPr>
           <w:ilvl w:val="0"/>
           <w:numId w:val="2"/>
@@ -1363,17 +1355,11 @@
           <w:highlight w:val="none"/>
         </w:rPr>
       </w:r>
-      <w:r>
-        <w:rPr>
-          <w:sz w:val="22"/>
-          <w:szCs w:val="22"/>
-          <w:highlight w:val="none"/>
-        </w:rPr>
-      </w:r>
+      <w:r/>
     </w:p>
     <w:p>
       <w:pPr>
-        <w:pStyle w:val="890"/>
+        <w:pStyle w:val="892"/>
         <w:numPr>
           <w:ilvl w:val="0"/>
           <w:numId w:val="2"/>
@@ -1413,17 +1399,11 @@
           <w:highlight w:val="none"/>
         </w:rPr>
       </w:r>
-      <w:r>
-        <w:rPr>
-          <w:sz w:val="22"/>
-          <w:szCs w:val="22"/>
-          <w:highlight w:val="none"/>
-        </w:rPr>
-      </w:r>
+      <w:r/>
     </w:p>
     <w:p>
       <w:pPr>
-        <w:pStyle w:val="890"/>
+        <w:pStyle w:val="892"/>
         <w:numPr>
           <w:ilvl w:val="0"/>
           <w:numId w:val="2"/>
@@ -1463,17 +1443,11 @@
           <w:highlight w:val="none"/>
         </w:rPr>
       </w:r>
-      <w:r>
-        <w:rPr>
-          <w:sz w:val="22"/>
-          <w:szCs w:val="22"/>
-          <w:highlight w:val="none"/>
-        </w:rPr>
-      </w:r>
+      <w:r/>
     </w:p>
     <w:p>
       <w:pPr>
-        <w:pStyle w:val="890"/>
+        <w:pStyle w:val="892"/>
         <w:numPr>
           <w:ilvl w:val="0"/>
           <w:numId w:val="2"/>
@@ -1504,11 +1478,33 @@
     </w:p>
     <w:p>
       <w:pPr>
-        <w:pStyle w:val="895"/>
+        <w:pStyle w:val="897"/>
         <w:pBdr/>
         <w:spacing/>
         <w:ind/>
         <w:rPr/>
+      </w:pPr>
+      <w:r>
+        <w:rPr>
+          <w:highlight w:val="none"/>
+        </w:rPr>
+      </w:r>
+      <w:r>
+        <w:rPr>
+          <w:highlight w:val="none"/>
+        </w:rPr>
+      </w:r>
+      <w:r/>
+    </w:p>
+    <w:p>
+      <w:pPr>
+        <w:pStyle w:val="897"/>
+        <w:pBdr/>
+        <w:spacing/>
+        <w:ind/>
+        <w:rPr>
+          <w:highlight w:val="none"/>
+        </w:rPr>
       </w:pPr>
       <w:r>
         <w:rPr>
@@ -1528,7 +1524,7 @@
     </w:p>
     <w:p>
       <w:pPr>
-        <w:pStyle w:val="895"/>
+        <w:pStyle w:val="897"/>
         <w:pBdr/>
         <w:spacing/>
         <w:ind/>
@@ -1554,7 +1550,7 @@
     </w:p>
     <w:p>
       <w:pPr>
-        <w:pStyle w:val="895"/>
+        <w:pStyle w:val="897"/>
         <w:pBdr/>
         <w:spacing/>
         <w:ind/>
@@ -1580,7 +1576,7 @@
     </w:p>
     <w:p>
       <w:pPr>
-        <w:pStyle w:val="895"/>
+        <w:pStyle w:val="897"/>
         <w:pBdr/>
         <w:spacing/>
         <w:ind/>
@@ -1589,35 +1585,13 @@
         </w:rPr>
       </w:pPr>
       <w:r>
-        <w:rPr>
-          <w:highlight w:val="none"/>
-        </w:rPr>
+        <w:t xml:space="preserve">4. Key Phases and Timeline</w:t>
       </w:r>
       <w:r>
         <w:rPr>
           <w:highlight w:val="none"/>
         </w:rPr>
       </w:r>
-      <w:r>
-        <w:rPr>
-          <w:highlight w:val="none"/>
-        </w:rPr>
-      </w:r>
-    </w:p>
-    <w:p>
-      <w:pPr>
-        <w:pStyle w:val="895"/>
-        <w:pBdr/>
-        <w:spacing/>
-        <w:ind/>
-        <w:rPr>
-          <w:highlight w:val="none"/>
-        </w:rPr>
-      </w:pPr>
-      <w:r>
-        <w:t xml:space="preserve">4. Key Phases and Timeline</w:t>
-      </w:r>
-      <w:r/>
     </w:p>
     <w:tbl>
       <w:tblPr>
@@ -3238,7 +3212,7 @@
     </w:p>
     <w:p>
       <w:pPr>
-        <w:pStyle w:val="895"/>
+        <w:pStyle w:val="897"/>
         <w:pBdr/>
         <w:spacing/>
         <w:ind/>
@@ -4242,7 +4216,7 @@
     </w:p>
     <w:p>
       <w:pPr>
-        <w:pStyle w:val="895"/>
+        <w:pStyle w:val="897"/>
         <w:pBdr/>
         <w:spacing/>
         <w:ind/>
@@ -4258,26 +4232,26 @@
           <w:highlight w:val="none"/>
         </w:rPr>
       </w:r>
+      <w:r/>
+    </w:p>
+    <w:p>
+      <w:pPr>
+        <w:pStyle w:val="897"/>
+        <w:pBdr/>
+        <w:spacing/>
+        <w:ind/>
+        <w:rPr>
+          <w:highlight w:val="none"/>
+        </w:rPr>
+      </w:pPr>
+      <w:r>
+        <w:t xml:space="preserve">6. Risk Management</w:t>
+      </w:r>
       <w:r>
         <w:rPr>
           <w:highlight w:val="none"/>
         </w:rPr>
       </w:r>
-    </w:p>
-    <w:p>
-      <w:pPr>
-        <w:pStyle w:val="895"/>
-        <w:pBdr/>
-        <w:spacing/>
-        <w:ind/>
-        <w:rPr>
-          <w:highlight w:val="none"/>
-        </w:rPr>
-      </w:pPr>
-      <w:r>
-        <w:t xml:space="preserve">6. Risk Management</w:t>
-      </w:r>
-      <w:r/>
     </w:p>
     <w:tbl>
       <w:tblPr>
@@ -5267,7 +5241,7 @@
     </w:p>
     <w:p>
       <w:pPr>
-        <w:pStyle w:val="895"/>
+        <w:pStyle w:val="897"/>
         <w:pBdr/>
         <w:spacing/>
         <w:ind/>
@@ -5819,7 +5793,7 @@
     </w:p>
     <w:p>
       <w:pPr>
-        <w:pStyle w:val="895"/>
+        <w:pStyle w:val="897"/>
         <w:pBdr/>
         <w:spacing/>
         <w:ind/>
@@ -5832,7 +5806,7 @@
     </w:p>
     <w:p>
       <w:pPr>
-        <w:pStyle w:val="890"/>
+        <w:pStyle w:val="892"/>
         <w:numPr>
           <w:ilvl w:val="0"/>
           <w:numId w:val="4"/>
@@ -5872,17 +5846,11 @@
           <w:highlight w:val="none"/>
         </w:rPr>
       </w:r>
-      <w:r>
-        <w:rPr>
-          <w:sz w:val="22"/>
-          <w:szCs w:val="22"/>
-          <w:highlight w:val="none"/>
-        </w:rPr>
-      </w:r>
+      <w:r/>
     </w:p>
     <w:p>
       <w:pPr>
-        <w:pStyle w:val="890"/>
+        <w:pStyle w:val="892"/>
         <w:numPr>
           <w:ilvl w:val="0"/>
           <w:numId w:val="4"/>
@@ -5922,17 +5890,11 @@
           <w:highlight w:val="none"/>
         </w:rPr>
       </w:r>
-      <w:r>
-        <w:rPr>
-          <w:sz w:val="22"/>
-          <w:szCs w:val="22"/>
-          <w:highlight w:val="none"/>
-        </w:rPr>
-      </w:r>
+      <w:r/>
     </w:p>
     <w:p>
       <w:pPr>
-        <w:pStyle w:val="890"/>
+        <w:pStyle w:val="892"/>
         <w:numPr>
           <w:ilvl w:val="0"/>
           <w:numId w:val="4"/>
@@ -5952,7 +5914,12 @@
         </w:rPr>
         <w:t xml:space="preserve">If accepted by the full team, the Project Manager updates the affected documents and </w:t>
       </w:r>
-      <w:r/>
+      <w:r>
+        <w:rPr>
+          <w:sz w:val="22"/>
+          <w:szCs w:val="22"/>
+        </w:rPr>
+      </w:r>
     </w:p>
     <w:p>
       <w:pPr>
@@ -5970,15 +5937,91 @@
         </w:rPr>
         <w:t xml:space="preserve">GitHub backlog.</w:t>
       </w:r>
+      <w:r>
+        <w:rPr>
+          <w:highlight w:val="none"/>
+        </w:rPr>
+      </w:r>
+    </w:p>
+    <w:p>
+      <w:pPr>
+        <w:pBdr/>
+        <w:spacing/>
+        <w:ind w:firstLine="0" w:left="0"/>
+        <w:rPr/>
+      </w:pPr>
+      <w:r>
+        <w:rPr>
+          <w:highlight w:val="none"/>
+        </w:rPr>
+      </w:r>
+      <w:r>
+        <w:rPr>
+          <w:highlight w:val="none"/>
+        </w:rPr>
+      </w:r>
+      <w:r/>
+    </w:p>
+    <w:p>
+      <w:pPr>
+        <w:pStyle w:val="892"/>
+        <w:numPr>
+          <w:ilvl w:val="0"/>
+          <w:numId w:val="4"/>
+        </w:numPr>
+        <w:pBdr/>
+        <w:spacing/>
+        <w:ind/>
+        <w:rPr/>
+      </w:pPr>
+      <w:r>
+        <w:rPr>
+          <w:sz w:val="22"/>
+          <w:szCs w:val="22"/>
+        </w:rPr>
+        <w:t xml:space="preserve">Changes that affect submitted deliverables must be documented in the repository.</w:t>
+      </w:r>
+      <w:r/>
+    </w:p>
+    <w:p>
+      <w:pPr>
+        <w:pBdr/>
+        <w:spacing/>
+        <w:ind/>
+        <w:rPr/>
+      </w:pPr>
       <w:r/>
       <w:r/>
     </w:p>
     <w:p>
       <w:pPr>
-        <w:pBdr/>
-        <w:spacing/>
-        <w:ind w:firstLine="0" w:left="0"/>
+        <w:pStyle w:val="897"/>
+        <w:pBdr/>
+        <w:spacing/>
+        <w:ind/>
         <w:rPr/>
+      </w:pPr>
+      <w:r>
+        <w:rPr>
+          <w:highlight w:val="none"/>
+        </w:rPr>
+      </w:r>
+      <w:r>
+        <w:rPr>
+          <w:highlight w:val="none"/>
+        </w:rPr>
+      </w:r>
+      <w:r/>
+    </w:p>
+    <w:p>
+      <w:pPr>
+        <w:pStyle w:val="897"/>
+        <w:pBdr/>
+        <w:spacing/>
+        <w:ind/>
+        <w:rPr>
+          <w:highlight w:val="none"/>
+        </w:rPr>
       </w:pPr>
       <w:r>
         <w:rPr>
@@ -5998,42 +6041,13 @@
     </w:p>
     <w:p>
       <w:pPr>
-        <w:pStyle w:val="890"/>
-        <w:numPr>
-          <w:ilvl w:val="0"/>
-          <w:numId w:val="4"/>
-        </w:numPr>
-        <w:pBdr/>
-        <w:spacing/>
-        <w:ind/>
-        <w:rPr/>
-      </w:pPr>
-      <w:r>
+        <w:pStyle w:val="897"/>
+        <w:pBdr/>
+        <w:spacing/>
+        <w:ind/>
         <w:rPr>
-          <w:sz w:val="22"/>
-          <w:szCs w:val="22"/>
+          <w:highlight w:val="none"/>
         </w:rPr>
-        <w:t xml:space="preserve">Changes that affect submitted deliverables must be documented in the repository.</w:t>
-      </w:r>
-      <w:r/>
-    </w:p>
-    <w:p>
-      <w:pPr>
-        <w:pBdr/>
-        <w:spacing/>
-        <w:ind/>
-        <w:rPr/>
-      </w:pPr>
-      <w:r/>
-      <w:r/>
-    </w:p>
-    <w:p>
-      <w:pPr>
-        <w:pStyle w:val="895"/>
-        <w:pBdr/>
-        <w:spacing/>
-        <w:ind/>
-        <w:rPr/>
       </w:pPr>
       <w:r>
         <w:rPr>
@@ -6053,7 +6067,7 @@
     </w:p>
     <w:p>
       <w:pPr>
-        <w:pStyle w:val="895"/>
+        <w:pStyle w:val="897"/>
         <w:pBdr/>
         <w:spacing/>
         <w:ind/>
@@ -6079,7 +6093,7 @@
     </w:p>
     <w:p>
       <w:pPr>
-        <w:pStyle w:val="895"/>
+        <w:pStyle w:val="897"/>
         <w:pBdr/>
         <w:spacing/>
         <w:ind/>
@@ -6088,61 +6102,13 @@
         </w:rPr>
       </w:pPr>
       <w:r>
-        <w:rPr>
-          <w:highlight w:val="none"/>
-        </w:rPr>
+        <w:t xml:space="preserve">9. Budget Plan</w:t>
       </w:r>
       <w:r>
         <w:rPr>
           <w:highlight w:val="none"/>
         </w:rPr>
       </w:r>
-      <w:r>
-        <w:rPr>
-          <w:highlight w:val="none"/>
-        </w:rPr>
-      </w:r>
-    </w:p>
-    <w:p>
-      <w:pPr>
-        <w:pStyle w:val="895"/>
-        <w:pBdr/>
-        <w:spacing/>
-        <w:ind/>
-        <w:rPr>
-          <w:highlight w:val="none"/>
-        </w:rPr>
-      </w:pPr>
-      <w:r>
-        <w:rPr>
-          <w:highlight w:val="none"/>
-        </w:rPr>
-      </w:r>
-      <w:r>
-        <w:rPr>
-          <w:highlight w:val="none"/>
-        </w:rPr>
-      </w:r>
-      <w:r>
-        <w:rPr>
-          <w:highlight w:val="none"/>
-        </w:rPr>
-      </w:r>
-    </w:p>
-    <w:p>
-      <w:pPr>
-        <w:pStyle w:val="895"/>
-        <w:pBdr/>
-        <w:spacing/>
-        <w:ind/>
-        <w:rPr>
-          <w:highlight w:val="none"/>
-        </w:rPr>
-      </w:pPr>
-      <w:r>
-        <w:t xml:space="preserve">9. Budget Plan</w:t>
-      </w:r>
-      <w:r/>
     </w:p>
     <w:tbl>
       <w:tblPr>
@@ -7285,7 +7251,7 @@
     </w:p>
     <w:p>
       <w:pPr>
-        <w:pStyle w:val="895"/>
+        <w:pStyle w:val="897"/>
         <w:pBdr/>
         <w:spacing/>
         <w:ind/>
@@ -7496,8 +7462,6 @@
               </w:rPr>
               <w:t xml:space="preserve">Ütgün</w:t>
             </w:r>
-            <w:r/>
-            <w:r/>
             <w:r>
               <w:rPr>
                 <w:b/>
@@ -7507,7 +7471,6 @@
                 <w:szCs w:val="20"/>
               </w:rPr>
             </w:r>
-            <w:r/>
             <w:r/>
           </w:p>
         </w:tc>
@@ -7594,8 +7557,6 @@
               </w:rPr>
               <w:t xml:space="preserve">Dönertaş</w:t>
             </w:r>
-            <w:r/>
-            <w:r/>
             <w:r>
               <w:rPr>
                 <w:b/>
@@ -7605,7 +7566,6 @@
                 <w:szCs w:val="20"/>
               </w:rPr>
             </w:r>
-            <w:r/>
             <w:r/>
           </w:p>
         </w:tc>
@@ -7706,7 +7666,6 @@
               </w:rPr>
               <w:t xml:space="preserve">Yılmaz</w:t>
             </w:r>
-            <w:r/>
             <w:r/>
           </w:p>
         </w:tc>
@@ -7826,27 +7785,6 @@
                 <w:lang w:val="tr-TR"/>
               </w:rPr>
             </w:r>
-            <w:r>
-              <w:rPr>
-                <w:b/>
-                <w:bCs/>
-                <w:color w:val="ffffff"/>
-                <w:sz w:val="20"/>
-                <w:szCs w:val="20"/>
-                <w:highlight w:val="none"/>
-                <w:lang w:val="tr-TR"/>
-              </w:rPr>
-            </w:r>
-            <w:r>
-              <w:rPr>
-                <w:b/>
-                <w:bCs/>
-                <w:color w:val="ffffff"/>
-                <w:sz w:val="20"/>
-                <w:szCs w:val="20"/>
-              </w:rPr>
-            </w:r>
-            <w:r/>
             <w:r>
               <w:rPr>
                 <w:b/>
@@ -9809,11 +9747,33 @@
     </w:p>
     <w:p>
       <w:pPr>
-        <w:pStyle w:val="895"/>
+        <w:pStyle w:val="897"/>
         <w:pBdr/>
         <w:spacing/>
         <w:ind/>
         <w:rPr/>
+      </w:pPr>
+      <w:r>
+        <w:rPr>
+          <w:highlight w:val="none"/>
+        </w:rPr>
+      </w:r>
+      <w:r>
+        <w:rPr>
+          <w:highlight w:val="none"/>
+        </w:rPr>
+      </w:r>
+      <w:r/>
+    </w:p>
+    <w:p>
+      <w:pPr>
+        <w:pStyle w:val="897"/>
+        <w:pBdr/>
+        <w:spacing/>
+        <w:ind/>
+        <w:rPr>
+          <w:highlight w:val="none"/>
+        </w:rPr>
       </w:pPr>
       <w:r>
         <w:rPr>
@@ -9833,7 +9793,7 @@
     </w:p>
     <w:p>
       <w:pPr>
-        <w:pStyle w:val="895"/>
+        <w:pStyle w:val="897"/>
         <w:pBdr/>
         <w:spacing/>
         <w:ind/>
@@ -9842,35 +9802,13 @@
         </w:rPr>
       </w:pPr>
       <w:r>
-        <w:rPr>
-          <w:highlight w:val="none"/>
-        </w:rPr>
+        <w:t xml:space="preserve">11. Task Matrix</w:t>
       </w:r>
       <w:r>
         <w:rPr>
           <w:highlight w:val="none"/>
         </w:rPr>
       </w:r>
-      <w:r>
-        <w:rPr>
-          <w:highlight w:val="none"/>
-        </w:rPr>
-      </w:r>
-    </w:p>
-    <w:p>
-      <w:pPr>
-        <w:pStyle w:val="895"/>
-        <w:pBdr/>
-        <w:spacing/>
-        <w:ind/>
-        <w:rPr>
-          <w:highlight w:val="none"/>
-        </w:rPr>
-      </w:pPr>
-      <w:r>
-        <w:t xml:space="preserve">11. Task Matrix</w:t>
-      </w:r>
-      <w:r/>
     </w:p>
     <w:p>
       <w:pPr>
@@ -9987,6 +9925,87 @@
               <w:pBdr/>
               <w:spacing/>
               <w:ind/>
+              <w:rPr>
+                <w:b/>
+                <w:bCs/>
+                <w:color w:val="ffffff"/>
+                <w:sz w:val="20"/>
+                <w:szCs w:val="20"/>
+                <w:highlight w:val="none"/>
+                <w:lang w:val="tr-TR"/>
+              </w:rPr>
+            </w:pPr>
+            <w:r>
+              <w:rPr>
+                <w:b/>
+                <w:bCs/>
+                <w:color w:val="ffffff"/>
+                <w:sz w:val="20"/>
+                <w:szCs w:val="20"/>
+              </w:rPr>
+              <w:t xml:space="preserve">Y</w:t>
+            </w:r>
+            <w:r>
+              <w:rPr>
+                <w:b/>
+                <w:bCs/>
+                <w:color w:val="ffffff"/>
+                <w:sz w:val="20"/>
+                <w:szCs w:val="20"/>
+                <w:lang w:val="tr-TR"/>
+              </w:rPr>
+              <w:t xml:space="preserve">usuf Y</w:t>
+            </w:r>
+            <w:r>
+              <w:rPr>
+                <w:b/>
+                <w:bCs/>
+                <w:color w:val="ffffff"/>
+                <w:sz w:val="20"/>
+                <w:szCs w:val="20"/>
+                <w:lang w:val="en-US"/>
+              </w:rPr>
+              <w:t xml:space="preserve">ank</w:t>
+            </w:r>
+            <w:r>
+              <w:rPr>
+                <w:b/>
+                <w:bCs/>
+                <w:color w:val="ffffff"/>
+                <w:sz w:val="20"/>
+                <w:szCs w:val="20"/>
+                <w:lang w:val="tr-TR"/>
+              </w:rPr>
+              <w:t xml:space="preserve">ı</w:t>
+            </w:r>
+            <w:r>
+              <w:rPr>
+                <w:b/>
+                <w:bCs/>
+                <w:color w:val="ffffff"/>
+                <w:sz w:val="20"/>
+                <w:szCs w:val="20"/>
+                <w:highlight w:val="none"/>
+                <w:lang w:val="tr-TR"/>
+              </w:rPr>
+            </w:r>
+            <w:r>
+              <w:rPr>
+                <w:b/>
+                <w:bCs/>
+                <w:color w:val="ffffff"/>
+                <w:sz w:val="20"/>
+                <w:szCs w:val="20"/>
+                <w:highlight w:val="none"/>
+                <w:lang w:val="tr-TR"/>
+              </w:rPr>
+            </w:r>
+          </w:p>
+          <w:p>
+            <w:pPr>
+              <w:pBdr/>
+              <w:spacing/>
+              <w:ind/>
               <w:rPr/>
             </w:pPr>
             <w:r>
@@ -9996,9 +10015,23 @@
                 <w:color w:val="ffffff"/>
                 <w:sz w:val="20"/>
                 <w:szCs w:val="20"/>
+                <w:highlight w:val="none"/>
+                <w:lang w:val="tr-TR"/>
               </w:rPr>
-              <w:t xml:space="preserve">Yiğit Eren Yılmaz</w:t>
+              <w:t xml:space="preserve">Ütgün</w:t>
             </w:r>
+            <w:r/>
+            <w:r/>
+            <w:r>
+              <w:rPr>
+                <w:b/>
+                <w:bCs/>
+                <w:color w:val="ffffff"/>
+                <w:sz w:val="20"/>
+                <w:szCs w:val="20"/>
+              </w:rPr>
+            </w:r>
+            <w:r/>
             <w:r/>
           </w:p>
         </w:tc>
@@ -10065,6 +10098,34 @@
               <w:pBdr/>
               <w:spacing/>
               <w:ind/>
+              <w:rPr>
+                <w:b/>
+                <w:bCs/>
+                <w:color w:val="ffffff"/>
+                <w:sz w:val="20"/>
+                <w:szCs w:val="20"/>
+                <w:highlight w:val="none"/>
+                <w:lang w:val="tr-TR"/>
+              </w:rPr>
+            </w:pPr>
+            <w:r>
+              <w:rPr>
+                <w:b/>
+                <w:bCs/>
+                <w:color w:val="ffffff"/>
+                <w:sz w:val="20"/>
+                <w:szCs w:val="20"/>
+                <w:lang w:val="tr-TR"/>
+              </w:rPr>
+              <w:t xml:space="preserve">Yiğit Eren </w:t>
+            </w:r>
+            <w:r/>
+          </w:p>
+          <w:p>
+            <w:pPr>
+              <w:pBdr/>
+              <w:spacing/>
+              <w:ind/>
               <w:rPr/>
             </w:pPr>
             <w:r>
@@ -10074,10 +10135,33 @@
                 <w:color w:val="ffffff"/>
                 <w:sz w:val="20"/>
                 <w:szCs w:val="20"/>
+                <w:highlight w:val="none"/>
+                <w:lang w:val="tr-TR"/>
               </w:rPr>
-              <w:t xml:space="preserve">Yusuf Yankı Ütgün</w:t>
+              <w:t xml:space="preserve">Yılmaz</w:t>
             </w:r>
-            <w:r/>
+            <w:r>
+              <w:rPr>
+                <w:b/>
+                <w:bCs/>
+                <w:color w:val="ffffff"/>
+                <w:sz w:val="20"/>
+                <w:szCs w:val="20"/>
+                <w:highlight w:val="none"/>
+                <w:lang w:val="tr-TR"/>
+              </w:rPr>
+            </w:r>
+            <w:r>
+              <w:rPr>
+                <w:b/>
+                <w:bCs/>
+                <w:color w:val="ffffff"/>
+                <w:sz w:val="20"/>
+                <w:szCs w:val="20"/>
+                <w:highlight w:val="none"/>
+                <w:lang w:val="tr-TR"/>
+              </w:rPr>
+            </w:r>
           </w:p>
         </w:tc>
         <w:tc>
@@ -11519,7 +11603,7 @@
     </w:p>
     <w:p>
       <w:pPr>
-        <w:pStyle w:val="895"/>
+        <w:pStyle w:val="897"/>
         <w:pBdr/>
         <w:spacing/>
         <w:ind/>
@@ -11550,7 +11634,7 @@
     </w:p>
     <w:p>
       <w:pPr>
-        <w:pStyle w:val="890"/>
+        <w:pStyle w:val="892"/>
         <w:numPr>
           <w:ilvl w:val="0"/>
           <w:numId w:val="3"/>
@@ -11571,7 +11655,7 @@
     </w:p>
     <w:p>
       <w:pPr>
-        <w:pStyle w:val="890"/>
+        <w:pStyle w:val="892"/>
         <w:numPr>
           <w:ilvl w:val="0"/>
           <w:numId w:val="3"/>
@@ -11592,7 +11676,7 @@
     </w:p>
     <w:p>
       <w:pPr>
-        <w:pStyle w:val="890"/>
+        <w:pStyle w:val="892"/>
         <w:numPr>
           <w:ilvl w:val="0"/>
           <w:numId w:val="3"/>
@@ -11613,7 +11697,7 @@
     </w:p>
     <w:p>
       <w:pPr>
-        <w:pStyle w:val="890"/>
+        <w:pStyle w:val="892"/>
         <w:numPr>
           <w:ilvl w:val="0"/>
           <w:numId w:val="3"/>
@@ -11644,11 +11728,33 @@
     </w:p>
     <w:p>
       <w:pPr>
-        <w:pStyle w:val="895"/>
+        <w:pStyle w:val="897"/>
         <w:pBdr/>
         <w:spacing/>
         <w:ind/>
         <w:rPr/>
+      </w:pPr>
+      <w:r>
+        <w:rPr>
+          <w:highlight w:val="none"/>
+        </w:rPr>
+      </w:r>
+      <w:r>
+        <w:rPr>
+          <w:highlight w:val="none"/>
+        </w:rPr>
+      </w:r>
+      <w:r/>
+    </w:p>
+    <w:p>
+      <w:pPr>
+        <w:pStyle w:val="897"/>
+        <w:pBdr/>
+        <w:spacing/>
+        <w:ind/>
+        <w:rPr>
+          <w:highlight w:val="none"/>
+        </w:rPr>
       </w:pPr>
       <w:r>
         <w:rPr>
@@ -11668,7 +11774,7 @@
     </w:p>
     <w:p>
       <w:pPr>
-        <w:pStyle w:val="895"/>
+        <w:pStyle w:val="897"/>
         <w:pBdr/>
         <w:spacing/>
         <w:ind/>
@@ -11694,7 +11800,7 @@
     </w:p>
     <w:p>
       <w:pPr>
-        <w:pStyle w:val="895"/>
+        <w:pStyle w:val="897"/>
         <w:pBdr/>
         <w:spacing/>
         <w:ind/>
@@ -11720,7 +11826,7 @@
     </w:p>
     <w:p>
       <w:pPr>
-        <w:pStyle w:val="895"/>
+        <w:pStyle w:val="897"/>
         <w:pBdr/>
         <w:spacing/>
         <w:ind/>
@@ -11729,35 +11835,13 @@
         </w:rPr>
       </w:pPr>
       <w:r>
-        <w:rPr>
-          <w:highlight w:val="none"/>
-        </w:rPr>
+        <w:t xml:space="preserve">Task Matrix – Project Plan Document</w:t>
       </w:r>
       <w:r>
         <w:rPr>
           <w:highlight w:val="none"/>
         </w:rPr>
       </w:r>
-      <w:r>
-        <w:rPr>
-          <w:highlight w:val="none"/>
-        </w:rPr>
-      </w:r>
-    </w:p>
-    <w:p>
-      <w:pPr>
-        <w:pStyle w:val="895"/>
-        <w:pBdr/>
-        <w:spacing/>
-        <w:ind/>
-        <w:rPr>
-          <w:highlight w:val="none"/>
-        </w:rPr>
-      </w:pPr>
-      <w:r>
-        <w:t xml:space="preserve">Task Matrix – Project Plan Document</w:t>
-      </w:r>
-      <w:r/>
     </w:p>
     <w:p>
       <w:pPr>
@@ -11874,6 +11958,87 @@
               <w:pBdr/>
               <w:spacing/>
               <w:ind/>
+              <w:rPr>
+                <w:b/>
+                <w:bCs/>
+                <w:color w:val="ffffff"/>
+                <w:sz w:val="20"/>
+                <w:szCs w:val="20"/>
+                <w:highlight w:val="none"/>
+                <w:lang w:val="tr-TR"/>
+              </w:rPr>
+            </w:pPr>
+            <w:r>
+              <w:rPr>
+                <w:b/>
+                <w:bCs/>
+                <w:color w:val="ffffff"/>
+                <w:sz w:val="20"/>
+                <w:szCs w:val="20"/>
+              </w:rPr>
+              <w:t xml:space="preserve">Y</w:t>
+            </w:r>
+            <w:r>
+              <w:rPr>
+                <w:b/>
+                <w:bCs/>
+                <w:color w:val="ffffff"/>
+                <w:sz w:val="20"/>
+                <w:szCs w:val="20"/>
+                <w:lang w:val="tr-TR"/>
+              </w:rPr>
+              <w:t xml:space="preserve">usuf Y</w:t>
+            </w:r>
+            <w:r>
+              <w:rPr>
+                <w:b/>
+                <w:bCs/>
+                <w:color w:val="ffffff"/>
+                <w:sz w:val="20"/>
+                <w:szCs w:val="20"/>
+                <w:lang w:val="en-US"/>
+              </w:rPr>
+              <w:t xml:space="preserve">ank</w:t>
+            </w:r>
+            <w:r>
+              <w:rPr>
+                <w:b/>
+                <w:bCs/>
+                <w:color w:val="ffffff"/>
+                <w:sz w:val="20"/>
+                <w:szCs w:val="20"/>
+                <w:lang w:val="tr-TR"/>
+              </w:rPr>
+              <w:t xml:space="preserve">ı</w:t>
+            </w:r>
+            <w:r>
+              <w:rPr>
+                <w:b/>
+                <w:bCs/>
+                <w:color w:val="ffffff"/>
+                <w:sz w:val="20"/>
+                <w:szCs w:val="20"/>
+                <w:highlight w:val="none"/>
+                <w:lang w:val="tr-TR"/>
+              </w:rPr>
+            </w:r>
+            <w:r>
+              <w:rPr>
+                <w:b/>
+                <w:bCs/>
+                <w:color w:val="ffffff"/>
+                <w:sz w:val="20"/>
+                <w:szCs w:val="20"/>
+                <w:highlight w:val="none"/>
+                <w:lang w:val="tr-TR"/>
+              </w:rPr>
+            </w:r>
+          </w:p>
+          <w:p>
+            <w:pPr>
+              <w:pBdr/>
+              <w:spacing/>
+              <w:ind/>
               <w:rPr/>
             </w:pPr>
             <w:r>
@@ -11883,9 +12048,23 @@
                 <w:color w:val="ffffff"/>
                 <w:sz w:val="20"/>
                 <w:szCs w:val="20"/>
+                <w:highlight w:val="none"/>
+                <w:lang w:val="tr-TR"/>
               </w:rPr>
-              <w:t xml:space="preserve">Yiğit</w:t>
+              <w:t xml:space="preserve">Ütgün</w:t>
             </w:r>
+            <w:r/>
+            <w:r/>
+            <w:r>
+              <w:rPr>
+                <w:b/>
+                <w:bCs/>
+                <w:color w:val="ffffff"/>
+                <w:sz w:val="20"/>
+                <w:szCs w:val="20"/>
+              </w:rPr>
+            </w:r>
+            <w:r/>
             <w:r/>
           </w:p>
         </w:tc>
@@ -11923,8 +12102,122 @@
                 <w:sz w:val="20"/>
                 <w:szCs w:val="20"/>
               </w:rPr>
-              <w:t xml:space="preserve">Eren C.</w:t>
+              <w:t xml:space="preserve">Eren Can Dönertaş</w:t>
             </w:r>
+            <w:r/>
+            <w:r/>
+            <w:r>
+              <w:rPr>
+                <w:b/>
+                <w:bCs/>
+                <w:color w:val="ffffff"/>
+                <w:sz w:val="20"/>
+                <w:szCs w:val="20"/>
+              </w:rPr>
+            </w:r>
+            <w:r/>
+            <w:r/>
+          </w:p>
+        </w:tc>
+        <w:tc>
+          <w:tcPr>
+            <w:shd w:val="clear" w:color="auto" w:fill="1f497d"/>
+            <w:tcBorders>
+              <w:top w:val="single" w:color="cccccc" w:sz="1" w:space="0"/>
+              <w:left w:val="single" w:color="cccccc" w:sz="1" w:space="0"/>
+              <w:bottom w:val="single" w:color="cccccc" w:sz="1" w:space="0"/>
+              <w:right w:val="single" w:color="cccccc" w:sz="1" w:space="0"/>
+            </w:tcBorders>
+            <w:tcMar>
+              <w:left w:w="120" w:type="dxa"/>
+              <w:top w:w="80" w:type="dxa"/>
+              <w:right w:w="120" w:type="dxa"/>
+              <w:bottom w:w="80" w:type="dxa"/>
+            </w:tcMar>
+            <w:tcW w:w="1590" w:type="dxa"/>
+            <w:textDirection w:val="lrTb"/>
+            <w:noWrap w:val="false"/>
+          </w:tcPr>
+          <w:p>
+            <w:pPr>
+              <w:pBdr/>
+              <w:spacing/>
+              <w:ind/>
+              <w:rPr>
+                <w:b/>
+                <w:bCs/>
+                <w:color w:val="ffffff"/>
+                <w:sz w:val="20"/>
+                <w:szCs w:val="20"/>
+                <w:highlight w:val="none"/>
+                <w:lang w:val="tr-TR"/>
+              </w:rPr>
+            </w:pPr>
+            <w:r>
+              <w:rPr>
+                <w:b/>
+                <w:bCs/>
+                <w:color w:val="ffffff"/>
+                <w:sz w:val="20"/>
+                <w:szCs w:val="20"/>
+                <w:lang w:val="tr-TR"/>
+              </w:rPr>
+              <w:t xml:space="preserve">Yiğit Eren </w:t>
+            </w:r>
+            <w:r>
+              <w:rPr>
+                <w:b/>
+                <w:bCs/>
+                <w:color w:val="ffffff"/>
+                <w:sz w:val="20"/>
+                <w:szCs w:val="20"/>
+                <w:highlight w:val="none"/>
+                <w:lang w:val="tr-TR"/>
+              </w:rPr>
+            </w:r>
+            <w:r>
+              <w:rPr>
+                <w:b/>
+                <w:bCs/>
+                <w:color w:val="ffffff"/>
+                <w:sz w:val="20"/>
+                <w:szCs w:val="20"/>
+                <w:highlight w:val="none"/>
+                <w:lang w:val="tr-TR"/>
+              </w:rPr>
+            </w:r>
+          </w:p>
+          <w:p>
+            <w:pPr>
+              <w:pBdr/>
+              <w:spacing/>
+              <w:ind/>
+              <w:rPr/>
+            </w:pPr>
+            <w:r>
+              <w:rPr>
+                <w:b/>
+                <w:bCs/>
+                <w:color w:val="ffffff"/>
+                <w:sz w:val="20"/>
+                <w:szCs w:val="20"/>
+                <w:highlight w:val="none"/>
+                <w:lang w:val="tr-TR"/>
+              </w:rPr>
+              <w:t xml:space="preserve">Yılmaz</w:t>
+            </w:r>
+            <w:r/>
+            <w:r/>
+            <w:r>
+              <w:rPr>
+                <w:b/>
+                <w:bCs/>
+                <w:color w:val="ffffff"/>
+                <w:sz w:val="20"/>
+                <w:szCs w:val="20"/>
+              </w:rPr>
+            </w:r>
+            <w:r/>
             <w:r/>
           </w:p>
         </w:tc>
@@ -11962,37 +12255,10 @@
                 <w:sz w:val="20"/>
                 <w:szCs w:val="20"/>
               </w:rPr>
-              <w:t xml:space="preserve">Yusuf</w:t>
+              <w:t xml:space="preserve">Enes Kerem Göksu</w:t>
             </w:r>
             <w:r/>
-          </w:p>
-        </w:tc>
-        <w:tc>
-          <w:tcPr>
-            <w:shd w:val="clear" w:color="auto" w:fill="1f497d"/>
-            <w:tcBorders>
-              <w:top w:val="single" w:color="cccccc" w:sz="1" w:space="0"/>
-              <w:left w:val="single" w:color="cccccc" w:sz="1" w:space="0"/>
-              <w:bottom w:val="single" w:color="cccccc" w:sz="1" w:space="0"/>
-              <w:right w:val="single" w:color="cccccc" w:sz="1" w:space="0"/>
-            </w:tcBorders>
-            <w:tcMar>
-              <w:left w:w="120" w:type="dxa"/>
-              <w:top w:w="80" w:type="dxa"/>
-              <w:right w:w="120" w:type="dxa"/>
-              <w:bottom w:w="80" w:type="dxa"/>
-            </w:tcMar>
-            <w:tcW w:w="1590" w:type="dxa"/>
-            <w:textDirection w:val="lrTb"/>
-            <w:noWrap w:val="false"/>
-          </w:tcPr>
-          <w:p>
-            <w:pPr>
-              <w:pBdr/>
-              <w:spacing/>
-              <w:ind/>
-              <w:rPr/>
-            </w:pPr>
+            <w:r/>
             <w:r>
               <w:rPr>
                 <w:b/>
@@ -12001,8 +12267,8 @@
                 <w:sz w:val="20"/>
                 <w:szCs w:val="20"/>
               </w:rPr>
-              <w:t xml:space="preserve">Enes</w:t>
             </w:r>
+            <w:r/>
             <w:r/>
           </w:p>
         </w:tc>
@@ -13996,6 +14262,7 @@
         <w:rPr/>
       </w:pPr>
       <w:r/>
+      <w:r/>
     </w:p>
     <w:sectPr>
       <w:footnotePr/>
@@ -14771,7 +15038,7 @@
     <w:lsdException w:name="Bibliography" w:uiPriority="37"/>
     <w:lsdException w:name="TOC Heading" w:uiPriority="39" w:qFormat="1"/>
   </w:latentStyles>
-  <w:style w:type="table" w:styleId="707" w:default="1">
+  <w:style w:type="table" w:styleId="709" w:default="1">
     <w:name w:val="Normal Table"/>
     <w:uiPriority w:val="99"/>
     <w:semiHidden/>
@@ -14964,9 +15231,9 @@
       </w:tcPr>
     </w:tblStylePr>
   </w:style>
-  <w:style w:type="table" w:styleId="708">
+  <w:style w:type="table" w:styleId="710">
     <w:name w:val="Table Grid"/>
-    <w:basedOn w:val="707"/>
+    <w:basedOn w:val="709"/>
     <w:uiPriority w:val="59"/>
     <w:pPr>
       <w:pBdr/>
@@ -15163,9 +15430,9 @@
       </w:tcPr>
     </w:tblStylePr>
   </w:style>
-  <w:style w:type="table" w:styleId="709">
+  <w:style w:type="table" w:styleId="711">
     <w:name w:val="Table Grid Light"/>
-    <w:basedOn w:val="707"/>
+    <w:basedOn w:val="709"/>
     <w:uiPriority w:val="59"/>
     <w:pPr>
       <w:pBdr/>
@@ -15362,9 +15629,9 @@
       </w:tcPr>
     </w:tblStylePr>
   </w:style>
-  <w:style w:type="table" w:styleId="710">
+  <w:style w:type="table" w:styleId="712">
     <w:name w:val="Plain Table 1"/>
-    <w:basedOn w:val="707"/>
+    <w:basedOn w:val="709"/>
     <w:uiPriority w:val="59"/>
     <w:pPr>
       <w:pBdr/>
@@ -15587,9 +15854,9 @@
       </w:tcPr>
     </w:tblStylePr>
   </w:style>
-  <w:style w:type="table" w:styleId="711">
+  <w:style w:type="table" w:styleId="713">
     <w:name w:val="Plain Table 2"/>
-    <w:basedOn w:val="707"/>
+    <w:basedOn w:val="709"/>
     <w:uiPriority w:val="59"/>
     <w:pPr>
       <w:pBdr/>
@@ -15820,9 +16087,9 @@
       </w:tcPr>
     </w:tblStylePr>
   </w:style>
-  <w:style w:type="table" w:styleId="712">
+  <w:style w:type="table" w:styleId="714">
     <w:name w:val="Plain Table 3"/>
-    <w:basedOn w:val="707"/>
+    <w:basedOn w:val="709"/>
     <w:uiPriority w:val="99"/>
     <w:pPr>
       <w:pBdr/>
@@ -16050,9 +16317,9 @@
       </w:tcPr>
     </w:tblStylePr>
   </w:style>
-  <w:style w:type="table" w:styleId="713">
+  <w:style w:type="table" w:styleId="715">
     <w:name w:val="Plain Table 4"/>
-    <w:basedOn w:val="707"/>
+    <w:basedOn w:val="709"/>
     <w:uiPriority w:val="99"/>
     <w:pPr>
       <w:pBdr/>
@@ -16266,9 +16533,9 @@
       </w:tcPr>
     </w:tblStylePr>
   </w:style>
-  <w:style w:type="table" w:styleId="714">
+  <w:style w:type="table" w:styleId="716">
     <w:name w:val="Plain Table 5"/>
-    <w:basedOn w:val="707"/>
+    <w:basedOn w:val="709"/>
     <w:uiPriority w:val="99"/>
     <w:pPr>
       <w:pBdr/>
@@ -16499,9 +16766,9 @@
       </w:tcPr>
     </w:tblStylePr>
   </w:style>
-  <w:style w:type="table" w:styleId="715">
+  <w:style w:type="table" w:styleId="717">
     <w:name w:val="Grid Table 1 Light"/>
-    <w:basedOn w:val="707"/>
+    <w:basedOn w:val="709"/>
     <w:uiPriority w:val="99"/>
     <w:pPr>
       <w:pBdr/>
@@ -16722,9 +16989,9 @@
       </w:tcPr>
     </w:tblStylePr>
   </w:style>
-  <w:style w:type="table" w:styleId="716">
+  <w:style w:type="table" w:styleId="718">
     <w:name w:val="Grid Table 1 Light - Accent 1"/>
-    <w:basedOn w:val="707"/>
+    <w:basedOn w:val="709"/>
     <w:uiPriority w:val="99"/>
     <w:pPr>
       <w:pBdr/>
@@ -16945,9 +17212,9 @@
       </w:tcPr>
     </w:tblStylePr>
   </w:style>
-  <w:style w:type="table" w:styleId="717">
+  <w:style w:type="table" w:styleId="719">
     <w:name w:val="Grid Table 1 Light - Accent 2"/>
-    <w:basedOn w:val="707"/>
+    <w:basedOn w:val="709"/>
     <w:uiPriority w:val="99"/>
     <w:pPr>
       <w:pBdr/>
@@ -17168,9 +17435,9 @@
       </w:tcPr>
     </w:tblStylePr>
   </w:style>
-  <w:style w:type="table" w:styleId="718">
+  <w:style w:type="table" w:styleId="720">
     <w:name w:val="Grid Table 1 Light - Accent 3"/>
-    <w:basedOn w:val="707"/>
+    <w:basedOn w:val="709"/>
     <w:uiPriority w:val="99"/>
     <w:pPr>
       <w:pBdr/>
@@ -17391,9 +17658,9 @@
       </w:tcPr>
     </w:tblStylePr>
   </w:style>
-  <w:style w:type="table" w:styleId="719">
+  <w:style w:type="table" w:styleId="721">
     <w:name w:val="Grid Table 1 Light - Accent 4"/>
-    <w:basedOn w:val="707"/>
+    <w:basedOn w:val="709"/>
     <w:uiPriority w:val="99"/>
     <w:pPr>
       <w:pBdr/>
@@ -17614,9 +17881,9 @@
       </w:tcPr>
     </w:tblStylePr>
   </w:style>
-  <w:style w:type="table" w:styleId="720">
+  <w:style w:type="table" w:styleId="722">
     <w:name w:val="Grid Table 1 Light - Accent 5"/>
-    <w:basedOn w:val="707"/>
+    <w:basedOn w:val="709"/>
     <w:uiPriority w:val="99"/>
     <w:pPr>
       <w:pBdr/>
@@ -17837,9 +18104,9 @@
       </w:tcPr>
     </w:tblStylePr>
   </w:style>
-  <w:style w:type="table" w:styleId="721">
+  <w:style w:type="table" w:styleId="723">
     <w:name w:val="Grid Table 1 Light - Accent 6"/>
-    <w:basedOn w:val="707"/>
+    <w:basedOn w:val="709"/>
     <w:uiPriority w:val="99"/>
     <w:pPr>
       <w:pBdr/>
@@ -18060,9 +18327,9 @@
       </w:tcPr>
     </w:tblStylePr>
   </w:style>
-  <w:style w:type="table" w:styleId="722">
+  <w:style w:type="table" w:styleId="724">
     <w:name w:val="Grid Table 2"/>
-    <w:basedOn w:val="707"/>
+    <w:basedOn w:val="709"/>
     <w:uiPriority w:val="99"/>
     <w:pPr>
       <w:pBdr/>
@@ -18292,9 +18559,9 @@
       </w:tcPr>
     </w:tblStylePr>
   </w:style>
-  <w:style w:type="table" w:styleId="723">
+  <w:style w:type="table" w:styleId="725">
     <w:name w:val="Grid Table 2 - Accent 1"/>
-    <w:basedOn w:val="707"/>
+    <w:basedOn w:val="709"/>
     <w:uiPriority w:val="99"/>
     <w:pPr>
       <w:pBdr/>
@@ -18524,9 +18791,9 @@
       </w:tcPr>
     </w:tblStylePr>
   </w:style>
-  <w:style w:type="table" w:styleId="724">
+  <w:style w:type="table" w:styleId="726">
     <w:name w:val="Grid Table 2 - Accent 2"/>
-    <w:basedOn w:val="707"/>
+    <w:basedOn w:val="709"/>
     <w:uiPriority w:val="99"/>
     <w:pPr>
       <w:pBdr/>
@@ -18756,9 +19023,9 @@
       </w:tcPr>
     </w:tblStylePr>
   </w:style>
-  <w:style w:type="table" w:styleId="725">
+  <w:style w:type="table" w:styleId="727">
     <w:name w:val="Grid Table 2 - Accent 3"/>
-    <w:basedOn w:val="707"/>
+    <w:basedOn w:val="709"/>
     <w:uiPriority w:val="99"/>
     <w:pPr>
       <w:pBdr/>
@@ -18988,9 +19255,9 @@
       </w:tcPr>
     </w:tblStylePr>
   </w:style>
-  <w:style w:type="table" w:styleId="726">
+  <w:style w:type="table" w:styleId="728">
     <w:name w:val="Grid Table 2 - Accent 4"/>
-    <w:basedOn w:val="707"/>
+    <w:basedOn w:val="709"/>
     <w:uiPriority w:val="99"/>
     <w:pPr>
       <w:pBdr/>
@@ -19220,9 +19487,9 @@
       </w:tcPr>
     </w:tblStylePr>
   </w:style>
-  <w:style w:type="table" w:styleId="727">
+  <w:style w:type="table" w:styleId="729">
     <w:name w:val="Grid Table 2 - Accent 5"/>
-    <w:basedOn w:val="707"/>
+    <w:basedOn w:val="709"/>
     <w:uiPriority w:val="99"/>
     <w:pPr>
       <w:pBdr/>
@@ -19452,9 +19719,9 @@
       </w:tcPr>
     </w:tblStylePr>
   </w:style>
-  <w:style w:type="table" w:styleId="728">
+  <w:style w:type="table" w:styleId="730">
     <w:name w:val="Grid Table 2 - Accent 6"/>
-    <w:basedOn w:val="707"/>
+    <w:basedOn w:val="709"/>
     <w:uiPriority w:val="99"/>
     <w:pPr>
       <w:pBdr/>
@@ -19684,9 +19951,9 @@
       </w:tcPr>
     </w:tblStylePr>
   </w:style>
-  <w:style w:type="table" w:styleId="729">
+  <w:style w:type="table" w:styleId="731">
     <w:name w:val="Grid Table 3"/>
-    <w:basedOn w:val="707"/>
+    <w:basedOn w:val="709"/>
     <w:uiPriority w:val="99"/>
     <w:pPr>
       <w:pBdr/>
@@ -19929,9 +20196,9 @@
       </w:tcPr>
     </w:tblStylePr>
   </w:style>
-  <w:style w:type="table" w:styleId="730">
+  <w:style w:type="table" w:styleId="732">
     <w:name w:val="Grid Table 3 - Accent 1"/>
-    <w:basedOn w:val="707"/>
+    <w:basedOn w:val="709"/>
     <w:uiPriority w:val="99"/>
     <w:pPr>
       <w:pBdr/>
@@ -20174,9 +20441,9 @@
       </w:tcPr>
     </w:tblStylePr>
   </w:style>
-  <w:style w:type="table" w:styleId="731">
+  <w:style w:type="table" w:styleId="733">
     <w:name w:val="Grid Table 3 - Accent 2"/>
-    <w:basedOn w:val="707"/>
+    <w:basedOn w:val="709"/>
     <w:uiPriority w:val="99"/>
     <w:pPr>
       <w:pBdr/>
@@ -20419,9 +20686,9 @@
       </w:tcPr>
     </w:tblStylePr>
   </w:style>
-  <w:style w:type="table" w:styleId="732">
+  <w:style w:type="table" w:styleId="734">
     <w:name w:val="Grid Table 3 - Accent 3"/>
-    <w:basedOn w:val="707"/>
+    <w:basedOn w:val="709"/>
     <w:uiPriority w:val="99"/>
     <w:pPr>
       <w:pBdr/>
@@ -20664,9 +20931,9 @@
       </w:tcPr>
     </w:tblStylePr>
   </w:style>
-  <w:style w:type="table" w:styleId="733">
+  <w:style w:type="table" w:styleId="735">
     <w:name w:val="Grid Table 3 - Accent 4"/>
-    <w:basedOn w:val="707"/>
+    <w:basedOn w:val="709"/>
     <w:uiPriority w:val="99"/>
     <w:pPr>
       <w:pBdr/>
@@ -20909,9 +21176,9 @@
       </w:tcPr>
     </w:tblStylePr>
   </w:style>
-  <w:style w:type="table" w:styleId="734">
+  <w:style w:type="table" w:styleId="736">
     <w:name w:val="Grid Table 3 - Accent 5"/>
-    <w:basedOn w:val="707"/>
+    <w:basedOn w:val="709"/>
     <w:uiPriority w:val="99"/>
     <w:pPr>
       <w:pBdr/>
@@ -21154,9 +21421,9 @@
       </w:tcPr>
     </w:tblStylePr>
   </w:style>
-  <w:style w:type="table" w:styleId="735">
+  <w:style w:type="table" w:styleId="737">
     <w:name w:val="Grid Table 3 - Accent 6"/>
-    <w:basedOn w:val="707"/>
+    <w:basedOn w:val="709"/>
     <w:uiPriority w:val="99"/>
     <w:pPr>
       <w:pBdr/>
@@ -21399,9 +21666,9 @@
       </w:tcPr>
     </w:tblStylePr>
   </w:style>
-  <w:style w:type="table" w:styleId="736">
+  <w:style w:type="table" w:styleId="738">
     <w:name w:val="Grid Table 4"/>
-    <w:basedOn w:val="707"/>
+    <w:basedOn w:val="709"/>
     <w:uiPriority w:val="59"/>
     <w:pPr>
       <w:pBdr/>
@@ -21632,9 +21899,9 @@
       </w:tcPr>
     </w:tblStylePr>
   </w:style>
-  <w:style w:type="table" w:styleId="737">
+  <w:style w:type="table" w:styleId="739">
     <w:name w:val="Grid Table 4 - Accent 1"/>
-    <w:basedOn w:val="707"/>
+    <w:basedOn w:val="709"/>
     <w:uiPriority w:val="59"/>
     <w:pPr>
       <w:pBdr/>
@@ -21865,9 +22132,9 @@
       </w:tcPr>
     </w:tblStylePr>
   </w:style>
-  <w:style w:type="table" w:styleId="738">
+  <w:style w:type="table" w:styleId="740">
     <w:name w:val="Grid Table 4 - Accent 2"/>
-    <w:basedOn w:val="707"/>
+    <w:basedOn w:val="709"/>
     <w:uiPriority w:val="59"/>
     <w:pPr>
       <w:pBdr/>
@@ -22098,9 +22365,9 @@
       </w:tcPr>
     </w:tblStylePr>
   </w:style>
-  <w:style w:type="table" w:styleId="739">
+  <w:style w:type="table" w:styleId="741">
     <w:name w:val="Grid Table 4 - Accent 3"/>
-    <w:basedOn w:val="707"/>
+    <w:basedOn w:val="709"/>
     <w:uiPriority w:val="59"/>
     <w:pPr>
       <w:pBdr/>
@@ -22331,9 +22598,9 @@
       </w:tcPr>
     </w:tblStylePr>
   </w:style>
-  <w:style w:type="table" w:styleId="740">
+  <w:style w:type="table" w:styleId="742">
     <w:name w:val="Grid Table 4 - Accent 4"/>
-    <w:basedOn w:val="707"/>
+    <w:basedOn w:val="709"/>
     <w:uiPriority w:val="59"/>
     <w:pPr>
       <w:pBdr/>
@@ -22564,9 +22831,9 @@
       </w:tcPr>
     </w:tblStylePr>
   </w:style>
-  <w:style w:type="table" w:styleId="741">
+  <w:style w:type="table" w:styleId="743">
     <w:name w:val="Grid Table 4 - Accent 5"/>
-    <w:basedOn w:val="707"/>
+    <w:basedOn w:val="709"/>
     <w:uiPriority w:val="59"/>
     <w:pPr>
       <w:pBdr/>
@@ -22797,9 +23064,9 @@
       </w:tcPr>
     </w:tblStylePr>
   </w:style>
-  <w:style w:type="table" w:styleId="742">
+  <w:style w:type="table" w:styleId="744">
     <w:name w:val="Grid Table 4 - Accent 6"/>
-    <w:basedOn w:val="707"/>
+    <w:basedOn w:val="709"/>
     <w:uiPriority w:val="59"/>
     <w:pPr>
       <w:pBdr/>
@@ -23030,9 +23297,9 @@
       </w:tcPr>
     </w:tblStylePr>
   </w:style>
-  <w:style w:type="table" w:styleId="743">
+  <w:style w:type="table" w:styleId="745">
     <w:name w:val="Grid Table 5 Dark"/>
-    <w:basedOn w:val="707"/>
+    <w:basedOn w:val="709"/>
     <w:uiPriority w:val="99"/>
     <w:pPr>
       <w:pBdr/>
@@ -23258,9 +23525,9 @@
       </w:tcPr>
     </w:tblStylePr>
   </w:style>
-  <w:style w:type="table" w:styleId="744">
+  <w:style w:type="table" w:styleId="746">
     <w:name w:val="Grid Table 5 Dark- Accent 1"/>
-    <w:basedOn w:val="707"/>
+    <w:basedOn w:val="709"/>
     <w:uiPriority w:val="99"/>
     <w:pPr>
       <w:pBdr/>
@@ -23486,9 +23753,9 @@
       </w:tcPr>
     </w:tblStylePr>
   </w:style>
-  <w:style w:type="table" w:styleId="745">
+  <w:style w:type="table" w:styleId="747">
     <w:name w:val="Grid Table 5 Dark - Accent 2"/>
-    <w:basedOn w:val="707"/>
+    <w:basedOn w:val="709"/>
     <w:uiPriority w:val="99"/>
     <w:pPr>
       <w:pBdr/>
@@ -23714,9 +23981,9 @@
       </w:tcPr>
     </w:tblStylePr>
   </w:style>
-  <w:style w:type="table" w:styleId="746">
+  <w:style w:type="table" w:styleId="748">
     <w:name w:val="Grid Table 5 Dark - Accent 3"/>
-    <w:basedOn w:val="707"/>
+    <w:basedOn w:val="709"/>
     <w:uiPriority w:val="99"/>
     <w:pPr>
       <w:pBdr/>
@@ -23942,9 +24209,9 @@
       </w:tcPr>
     </w:tblStylePr>
   </w:style>
-  <w:style w:type="table" w:styleId="747">
+  <w:style w:type="table" w:styleId="749">
     <w:name w:val="Grid Table 5 Dark- Accent 4"/>
-    <w:basedOn w:val="707"/>
+    <w:basedOn w:val="709"/>
     <w:uiPriority w:val="99"/>
     <w:pPr>
       <w:pBdr/>
@@ -24170,9 +24437,9 @@
       </w:tcPr>
     </w:tblStylePr>
   </w:style>
-  <w:style w:type="table" w:styleId="748">
+  <w:style w:type="table" w:styleId="750">
     <w:name w:val="Grid Table 5 Dark - Accent 5"/>
-    <w:basedOn w:val="707"/>
+    <w:basedOn w:val="709"/>
     <w:uiPriority w:val="99"/>
     <w:pPr>
       <w:pBdr/>
@@ -24398,9 +24665,9 @@
       </w:tcPr>
     </w:tblStylePr>
   </w:style>
-  <w:style w:type="table" w:styleId="749">
+  <w:style w:type="table" w:styleId="751">
     <w:name w:val="Grid Table 5 Dark - Accent 6"/>
-    <w:basedOn w:val="707"/>
+    <w:basedOn w:val="709"/>
     <w:uiPriority w:val="99"/>
     <w:pPr>
       <w:pBdr/>
@@ -24626,9 +24893,9 @@
       </w:tcPr>
     </w:tblStylePr>
   </w:style>
-  <w:style w:type="table" w:styleId="750">
+  <w:style w:type="table" w:styleId="752">
     <w:name w:val="Grid Table 6 Colorful"/>
-    <w:basedOn w:val="707"/>
+    <w:basedOn w:val="709"/>
     <w:uiPriority w:val="99"/>
     <w:pPr>
       <w:pBdr/>
@@ -24856,9 +25123,9 @@
       </w:tcPr>
     </w:tblStylePr>
   </w:style>
-  <w:style w:type="table" w:styleId="751">
+  <w:style w:type="table" w:styleId="753">
     <w:name w:val="Grid Table 6 Colorful - Accent 1"/>
-    <w:basedOn w:val="707"/>
+    <w:basedOn w:val="709"/>
     <w:uiPriority w:val="99"/>
     <w:pPr>
       <w:pBdr/>
@@ -25086,9 +25353,9 @@
       </w:tcPr>
     </w:tblStylePr>
   </w:style>
-  <w:style w:type="table" w:styleId="752">
+  <w:style w:type="table" w:styleId="754">
     <w:name w:val="Grid Table 6 Colorful - Accent 2"/>
-    <w:basedOn w:val="707"/>
+    <w:basedOn w:val="709"/>
     <w:uiPriority w:val="99"/>
     <w:pPr>
       <w:pBdr/>
@@ -25316,9 +25583,9 @@
       </w:tcPr>
     </w:tblStylePr>
   </w:style>
-  <w:style w:type="table" w:styleId="753">
+  <w:style w:type="table" w:styleId="755">
     <w:name w:val="Grid Table 6 Colorful - Accent 3"/>
-    <w:basedOn w:val="707"/>
+    <w:basedOn w:val="709"/>
     <w:uiPriority w:val="99"/>
     <w:pPr>
       <w:pBdr/>
@@ -25546,9 +25813,9 @@
       </w:tcPr>
     </w:tblStylePr>
   </w:style>
-  <w:style w:type="table" w:styleId="754">
+  <w:style w:type="table" w:styleId="756">
     <w:name w:val="Grid Table 6 Colorful - Accent 4"/>
-    <w:basedOn w:val="707"/>
+    <w:basedOn w:val="709"/>
     <w:uiPriority w:val="99"/>
     <w:pPr>
       <w:pBdr/>
@@ -25776,9 +26043,9 @@
       </w:tcPr>
     </w:tblStylePr>
   </w:style>
-  <w:style w:type="table" w:styleId="755">
+  <w:style w:type="table" w:styleId="757">
     <w:name w:val="Grid Table 6 Colorful - Accent 5"/>
-    <w:basedOn w:val="707"/>
+    <w:basedOn w:val="709"/>
     <w:uiPriority w:val="99"/>
     <w:pPr>
       <w:pBdr/>
@@ -26006,9 +26273,9 @@
       </w:tcPr>
     </w:tblStylePr>
   </w:style>
-  <w:style w:type="table" w:styleId="756">
+  <w:style w:type="table" w:styleId="758">
     <w:name w:val="Grid Table 6 Colorful - Accent 6"/>
-    <w:basedOn w:val="707"/>
+    <w:basedOn w:val="709"/>
     <w:uiPriority w:val="99"/>
     <w:pPr>
       <w:pBdr/>
@@ -26236,9 +26503,9 @@
       </w:tcPr>
     </w:tblStylePr>
   </w:style>
-  <w:style w:type="table" w:styleId="757">
+  <w:style w:type="table" w:styleId="759">
     <w:name w:val="Grid Table 7 Colorful"/>
-    <w:basedOn w:val="707"/>
+    <w:basedOn w:val="709"/>
     <w:uiPriority w:val="99"/>
     <w:pPr>
       <w:pBdr/>
@@ -26490,9 +26757,9 @@
       </w:tcPr>
     </w:tblStylePr>
   </w:style>
-  <w:style w:type="table" w:styleId="758">
+  <w:style w:type="table" w:styleId="760">
     <w:name w:val="Grid Table 7 Colorful - Accent 1"/>
-    <w:basedOn w:val="707"/>
+    <w:basedOn w:val="709"/>
     <w:uiPriority w:val="99"/>
     <w:pPr>
       <w:pBdr/>
@@ -26744,9 +27011,9 @@
       </w:tcPr>
     </w:tblStylePr>
   </w:style>
-  <w:style w:type="table" w:styleId="759">
+  <w:style w:type="table" w:styleId="761">
     <w:name w:val="Grid Table 7 Colorful - Accent 2"/>
-    <w:basedOn w:val="707"/>
+    <w:basedOn w:val="709"/>
     <w:uiPriority w:val="99"/>
     <w:pPr>
       <w:pBdr/>
@@ -26998,9 +27265,9 @@
       </w:tcPr>
     </w:tblStylePr>
   </w:style>
-  <w:style w:type="table" w:styleId="760">
+  <w:style w:type="table" w:styleId="762">
     <w:name w:val="Grid Table 7 Colorful - Accent 3"/>
-    <w:basedOn w:val="707"/>
+    <w:basedOn w:val="709"/>
     <w:uiPriority w:val="99"/>
     <w:pPr>
       <w:pBdr/>
@@ -27252,9 +27519,9 @@
       </w:tcPr>
     </w:tblStylePr>
   </w:style>
-  <w:style w:type="table" w:styleId="761">
+  <w:style w:type="table" w:styleId="763">
     <w:name w:val="Grid Table 7 Colorful - Accent 4"/>
-    <w:basedOn w:val="707"/>
+    <w:basedOn w:val="709"/>
     <w:uiPriority w:val="99"/>
     <w:pPr>
       <w:pBdr/>
@@ -27506,9 +27773,9 @@
       </w:tcPr>
     </w:tblStylePr>
   </w:style>
-  <w:style w:type="table" w:styleId="762">
+  <w:style w:type="table" w:styleId="764">
     <w:name w:val="Grid Table 7 Colorful - Accent 5"/>
-    <w:basedOn w:val="707"/>
+    <w:basedOn w:val="709"/>
     <w:uiPriority w:val="99"/>
     <w:pPr>
       <w:pBdr/>
@@ -27760,9 +28027,9 @@
       </w:tcPr>
     </w:tblStylePr>
   </w:style>
-  <w:style w:type="table" w:styleId="763">
+  <w:style w:type="table" w:styleId="765">
     <w:name w:val="Grid Table 7 Colorful - Accent 6"/>
-    <w:basedOn w:val="707"/>
+    <w:basedOn w:val="709"/>
     <w:uiPriority w:val="99"/>
     <w:pPr>
       <w:pBdr/>
@@ -28014,9 +28281,9 @@
       </w:tcPr>
     </w:tblStylePr>
   </w:style>
-  <w:style w:type="table" w:styleId="764">
+  <w:style w:type="table" w:styleId="766">
     <w:name w:val="List Table 1 Light"/>
-    <w:basedOn w:val="707"/>
+    <w:basedOn w:val="709"/>
     <w:uiPriority w:val="99"/>
     <w:pPr>
       <w:pBdr/>
@@ -28230,9 +28497,9 @@
       </w:tcPr>
     </w:tblStylePr>
   </w:style>
-  <w:style w:type="table" w:styleId="765">
+  <w:style w:type="table" w:styleId="767">
     <w:name w:val="List Table 1 Light - Accent 1"/>
-    <w:basedOn w:val="707"/>
+    <w:basedOn w:val="709"/>
     <w:uiPriority w:val="99"/>
     <w:pPr>
       <w:pBdr/>
@@ -28446,9 +28713,9 @@
       </w:tcPr>
     </w:tblStylePr>
   </w:style>
-  <w:style w:type="table" w:styleId="766">
+  <w:style w:type="table" w:styleId="768">
     <w:name w:val="List Table 1 Light - Accent 2"/>
-    <w:basedOn w:val="707"/>
+    <w:basedOn w:val="709"/>
     <w:uiPriority w:val="99"/>
     <w:pPr>
       <w:pBdr/>
@@ -28662,9 +28929,9 @@
       </w:tcPr>
     </w:tblStylePr>
   </w:style>
-  <w:style w:type="table" w:styleId="767">
+  <w:style w:type="table" w:styleId="769">
     <w:name w:val="List Table 1 Light - Accent 3"/>
-    <w:basedOn w:val="707"/>
+    <w:basedOn w:val="709"/>
     <w:uiPriority w:val="99"/>
     <w:pPr>
       <w:pBdr/>
@@ -28878,9 +29145,9 @@
       </w:tcPr>
     </w:tblStylePr>
   </w:style>
-  <w:style w:type="table" w:styleId="768">
+  <w:style w:type="table" w:styleId="770">
     <w:name w:val="List Table 1 Light - Accent 4"/>
-    <w:basedOn w:val="707"/>
+    <w:basedOn w:val="709"/>
     <w:uiPriority w:val="99"/>
     <w:pPr>
       <w:pBdr/>
@@ -29094,9 +29361,9 @@
       </w:tcPr>
     </w:tblStylePr>
   </w:style>
-  <w:style w:type="table" w:styleId="769">
+  <w:style w:type="table" w:styleId="771">
     <w:name w:val="List Table 1 Light - Accent 5"/>
-    <w:basedOn w:val="707"/>
+    <w:basedOn w:val="709"/>
     <w:uiPriority w:val="99"/>
     <w:pPr>
       <w:pBdr/>
@@ -29310,9 +29577,9 @@
       </w:tcPr>
     </w:tblStylePr>
   </w:style>
-  <w:style w:type="table" w:styleId="770">
+  <w:style w:type="table" w:styleId="772">
     <w:name w:val="List Table 1 Light - Accent 6"/>
-    <w:basedOn w:val="707"/>
+    <w:basedOn w:val="709"/>
     <w:uiPriority w:val="99"/>
     <w:pPr>
       <w:pBdr/>
@@ -29526,9 +29793,9 @@
       </w:tcPr>
     </w:tblStylePr>
   </w:style>
-  <w:style w:type="table" w:styleId="771">
+  <w:style w:type="table" w:styleId="773">
     <w:name w:val="List Table 2"/>
-    <w:basedOn w:val="707"/>
+    <w:basedOn w:val="709"/>
     <w:uiPriority w:val="99"/>
     <w:pPr>
       <w:pBdr/>
@@ -29764,9 +30031,9 @@
       </w:tcPr>
     </w:tblStylePr>
   </w:style>
-  <w:style w:type="table" w:styleId="772">
+  <w:style w:type="table" w:styleId="774">
     <w:name w:val="List Table 2 - Accent 1"/>
-    <w:basedOn w:val="707"/>
+    <w:basedOn w:val="709"/>
     <w:uiPriority w:val="99"/>
     <w:pPr>
       <w:pBdr/>
@@ -30002,9 +30269,9 @@
       </w:tcPr>
     </w:tblStylePr>
   </w:style>
-  <w:style w:type="table" w:styleId="773">
+  <w:style w:type="table" w:styleId="775">
     <w:name w:val="List Table 2 - Accent 2"/>
-    <w:basedOn w:val="707"/>
+    <w:basedOn w:val="709"/>
     <w:uiPriority w:val="99"/>
     <w:pPr>
       <w:pBdr/>
@@ -30240,9 +30507,9 @@
       </w:tcPr>
     </w:tblStylePr>
   </w:style>
-  <w:style w:type="table" w:styleId="774">
+  <w:style w:type="table" w:styleId="776">
     <w:name w:val="List Table 2 - Accent 3"/>
-    <w:basedOn w:val="707"/>
+    <w:basedOn w:val="709"/>
     <w:uiPriority w:val="99"/>
     <w:pPr>
       <w:pBdr/>
@@ -30478,9 +30745,9 @@
       </w:tcPr>
     </w:tblStylePr>
   </w:style>
-  <w:style w:type="table" w:styleId="775">
+  <w:style w:type="table" w:styleId="777">
     <w:name w:val="List Table 2 - Accent 4"/>
-    <w:basedOn w:val="707"/>
+    <w:basedOn w:val="709"/>
     <w:uiPriority w:val="99"/>
     <w:pPr>
       <w:pBdr/>
@@ -30716,9 +30983,9 @@
       </w:tcPr>
     </w:tblStylePr>
   </w:style>
-  <w:style w:type="table" w:styleId="776">
+  <w:style w:type="table" w:styleId="778">
     <w:name w:val="List Table 2 - Accent 5"/>
-    <w:basedOn w:val="707"/>
+    <w:basedOn w:val="709"/>
     <w:uiPriority w:val="99"/>
     <w:pPr>
       <w:pBdr/>
@@ -30954,9 +31221,9 @@
       </w:tcPr>
     </w:tblStylePr>
   </w:style>
-  <w:style w:type="table" w:styleId="777">
+  <w:style w:type="table" w:styleId="779">
     <w:name w:val="List Table 2 - Accent 6"/>
-    <w:basedOn w:val="707"/>
+    <w:basedOn w:val="709"/>
     <w:uiPriority w:val="99"/>
     <w:pPr>
       <w:pBdr/>
@@ -31192,9 +31459,9 @@
       </w:tcPr>
     </w:tblStylePr>
   </w:style>
-  <w:style w:type="table" w:styleId="778">
+  <w:style w:type="table" w:styleId="780">
     <w:name w:val="List Table 3"/>
-    <w:basedOn w:val="707"/>
+    <w:basedOn w:val="709"/>
     <w:uiPriority w:val="99"/>
     <w:pPr>
       <w:pBdr/>
@@ -31420,9 +31687,9 @@
       </w:tcPr>
     </w:tblStylePr>
   </w:style>
-  <w:style w:type="table" w:styleId="779">
+  <w:style w:type="table" w:styleId="781">
     <w:name w:val="List Table 3 - Accent 1"/>
-    <w:basedOn w:val="707"/>
+    <w:basedOn w:val="709"/>
     <w:uiPriority w:val="99"/>
     <w:pPr>
       <w:pBdr/>
@@ -31648,9 +31915,9 @@
       </w:tcPr>
     </w:tblStylePr>
   </w:style>
-  <w:style w:type="table" w:styleId="780">
+  <w:style w:type="table" w:styleId="782">
     <w:name w:val="List Table 3 - Accent 2"/>
-    <w:basedOn w:val="707"/>
+    <w:basedOn w:val="709"/>
     <w:uiPriority w:val="99"/>
     <w:pPr>
       <w:pBdr/>
@@ -31876,9 +32143,9 @@
       </w:tcPr>
     </w:tblStylePr>
   </w:style>
-  <w:style w:type="table" w:styleId="781">
+  <w:style w:type="table" w:styleId="783">
     <w:name w:val="List Table 3 - Accent 3"/>
-    <w:basedOn w:val="707"/>
+    <w:basedOn w:val="709"/>
     <w:uiPriority w:val="99"/>
     <w:pPr>
       <w:pBdr/>
@@ -32104,9 +32371,9 @@
       </w:tcPr>
     </w:tblStylePr>
   </w:style>
-  <w:style w:type="table" w:styleId="782">
+  <w:style w:type="table" w:styleId="784">
     <w:name w:val="List Table 3 - Accent 4"/>
-    <w:basedOn w:val="707"/>
+    <w:basedOn w:val="709"/>
     <w:uiPriority w:val="99"/>
     <w:pPr>
       <w:pBdr/>
@@ -32332,9 +32599,9 @@
       </w:tcPr>
     </w:tblStylePr>
   </w:style>
-  <w:style w:type="table" w:styleId="783">
+  <w:style w:type="table" w:styleId="785">
     <w:name w:val="List Table 3 - Accent 5"/>
-    <w:basedOn w:val="707"/>
+    <w:basedOn w:val="709"/>
     <w:uiPriority w:val="99"/>
     <w:pPr>
       <w:pBdr/>
@@ -32560,9 +32827,9 @@
       </w:tcPr>
     </w:tblStylePr>
   </w:style>
-  <w:style w:type="table" w:styleId="784">
+  <w:style w:type="table" w:styleId="786">
     <w:name w:val="List Table 3 - Accent 6"/>
-    <w:basedOn w:val="707"/>
+    <w:basedOn w:val="709"/>
     <w:uiPriority w:val="99"/>
     <w:pPr>
       <w:pBdr/>
@@ -32788,9 +33055,9 @@
       </w:tcPr>
     </w:tblStylePr>
   </w:style>
-  <w:style w:type="table" w:styleId="785">
+  <w:style w:type="table" w:styleId="787">
     <w:name w:val="List Table 4"/>
-    <w:basedOn w:val="707"/>
+    <w:basedOn w:val="709"/>
     <w:uiPriority w:val="99"/>
     <w:pPr>
       <w:pBdr/>
@@ -33013,9 +33280,9 @@
       </w:tcPr>
     </w:tblStylePr>
   </w:style>
-  <w:style w:type="table" w:styleId="786">
+  <w:style w:type="table" w:styleId="788">
     <w:name w:val="List Table 4 - Accent 1"/>
-    <w:basedOn w:val="707"/>
+    <w:basedOn w:val="709"/>
     <w:uiPriority w:val="99"/>
     <w:pPr>
       <w:pBdr/>
@@ -33238,9 +33505,9 @@
       </w:tcPr>
     </w:tblStylePr>
   </w:style>
-  <w:style w:type="table" w:styleId="787">
+  <w:style w:type="table" w:styleId="789">
     <w:name w:val="List Table 4 - Accent 2"/>
-    <w:basedOn w:val="707"/>
+    <w:basedOn w:val="709"/>
     <w:uiPriority w:val="99"/>
     <w:pPr>
       <w:pBdr/>
@@ -33463,9 +33730,9 @@
       </w:tcPr>
     </w:tblStylePr>
   </w:style>
-  <w:style w:type="table" w:styleId="788">
+  <w:style w:type="table" w:styleId="790">
     <w:name w:val="List Table 4 - Accent 3"/>
-    <w:basedOn w:val="707"/>
+    <w:basedOn w:val="709"/>
     <w:uiPriority w:val="99"/>
     <w:pPr>
       <w:pBdr/>
@@ -33688,9 +33955,9 @@
       </w:tcPr>
     </w:tblStylePr>
   </w:style>
-  <w:style w:type="table" w:styleId="789">
+  <w:style w:type="table" w:styleId="791">
     <w:name w:val="List Table 4 - Accent 4"/>
-    <w:basedOn w:val="707"/>
+    <w:basedOn w:val="709"/>
     <w:uiPriority w:val="99"/>
     <w:pPr>
       <w:pBdr/>
@@ -33913,9 +34180,9 @@
       </w:tcPr>
     </w:tblStylePr>
   </w:style>
-  <w:style w:type="table" w:styleId="790">
+  <w:style w:type="table" w:styleId="792">
     <w:name w:val="List Table 4 - Accent 5"/>
-    <w:basedOn w:val="707"/>
+    <w:basedOn w:val="709"/>
     <w:uiPriority w:val="99"/>
     <w:pPr>
       <w:pBdr/>
@@ -34138,9 +34405,9 @@
       </w:tcPr>
     </w:tblStylePr>
   </w:style>
-  <w:style w:type="table" w:styleId="791">
+  <w:style w:type="table" w:styleId="793">
     <w:name w:val="List Table 4 - Accent 6"/>
-    <w:basedOn w:val="707"/>
+    <w:basedOn w:val="709"/>
     <w:uiPriority w:val="99"/>
     <w:pPr>
       <w:pBdr/>
@@ -34363,9 +34630,9 @@
       </w:tcPr>
     </w:tblStylePr>
   </w:style>
-  <w:style w:type="table" w:styleId="792">
+  <w:style w:type="table" w:styleId="794">
     <w:name w:val="List Table 5 Dark"/>
-    <w:basedOn w:val="707"/>
+    <w:basedOn w:val="709"/>
     <w:uiPriority w:val="99"/>
     <w:pPr>
       <w:pBdr/>
@@ -34605,9 +34872,9 @@
       </w:tcPr>
     </w:tblStylePr>
   </w:style>
-  <w:style w:type="table" w:styleId="793">
+  <w:style w:type="table" w:styleId="795">
     <w:name w:val="List Table 5 Dark - Accent 1"/>
-    <w:basedOn w:val="707"/>
+    <w:basedOn w:val="709"/>
     <w:uiPriority w:val="99"/>
     <w:pPr>
       <w:pBdr/>
@@ -34847,9 +35114,9 @@
       </w:tcPr>
     </w:tblStylePr>
   </w:style>
-  <w:style w:type="table" w:styleId="794">
+  <w:style w:type="table" w:styleId="796">
     <w:name w:val="List Table 5 Dark - Accent 2"/>
-    <w:basedOn w:val="707"/>
+    <w:basedOn w:val="709"/>
     <w:uiPriority w:val="99"/>
     <w:pPr>
       <w:pBdr/>
@@ -35089,9 +35356,9 @@
       </w:tcPr>
     </w:tblStylePr>
   </w:style>
-  <w:style w:type="table" w:styleId="795">
+  <w:style w:type="table" w:styleId="797">
     <w:name w:val="List Table 5 Dark - Accent 3"/>
-    <w:basedOn w:val="707"/>
+    <w:basedOn w:val="709"/>
     <w:uiPriority w:val="99"/>
     <w:pPr>
       <w:pBdr/>
@@ -35331,9 +35598,9 @@
       </w:tcPr>
     </w:tblStylePr>
   </w:style>
-  <w:style w:type="table" w:styleId="796">
+  <w:style w:type="table" w:styleId="798">
     <w:name w:val="List Table 5 Dark - Accent 4"/>
-    <w:basedOn w:val="707"/>
+    <w:basedOn w:val="709"/>
     <w:uiPriority w:val="99"/>
     <w:pPr>
       <w:pBdr/>
@@ -35573,9 +35840,9 @@
       </w:tcPr>
     </w:tblStylePr>
   </w:style>
-  <w:style w:type="table" w:styleId="797">
+  <w:style w:type="table" w:styleId="799">
     <w:name w:val="List Table 5 Dark - Accent 5"/>
-    <w:basedOn w:val="707"/>
+    <w:basedOn w:val="709"/>
     <w:uiPriority w:val="99"/>
     <w:pPr>
       <w:pBdr/>
@@ -35815,9 +36082,9 @@
       </w:tcPr>
     </w:tblStylePr>
   </w:style>
-  <w:style w:type="table" w:styleId="798">
+  <w:style w:type="table" w:styleId="800">
     <w:name w:val="List Table 5 Dark - Accent 6"/>
-    <w:basedOn w:val="707"/>
+    <w:basedOn w:val="709"/>
     <w:uiPriority w:val="99"/>
     <w:pPr>
       <w:pBdr/>
@@ -36057,9 +36324,9 @@
       </w:tcPr>
     </w:tblStylePr>
   </w:style>
-  <w:style w:type="table" w:styleId="799">
+  <w:style w:type="table" w:styleId="801">
     <w:name w:val="List Table 6 Colorful"/>
-    <w:basedOn w:val="707"/>
+    <w:basedOn w:val="709"/>
     <w:uiPriority w:val="99"/>
     <w:pPr>
       <w:pBdr/>
@@ -36280,9 +36547,9 @@
       </w:tcPr>
     </w:tblStylePr>
   </w:style>
-  <w:style w:type="table" w:styleId="800">
+  <w:style w:type="table" w:styleId="802">
     <w:name w:val="List Table 6 Colorful - Accent 1"/>
-    <w:basedOn w:val="707"/>
+    <w:basedOn w:val="709"/>
     <w:uiPriority w:val="99"/>
     <w:pPr>
       <w:pBdr/>
@@ -36503,9 +36770,9 @@
       </w:tcPr>
     </w:tblStylePr>
   </w:style>
-  <w:style w:type="table" w:styleId="801">
+  <w:style w:type="table" w:styleId="803">
     <w:name w:val="List Table 6 Colorful - Accent 2"/>
-    <w:basedOn w:val="707"/>
+    <w:basedOn w:val="709"/>
     <w:uiPriority w:val="99"/>
     <w:pPr>
       <w:pBdr/>
@@ -36726,9 +36993,9 @@
       </w:tcPr>
     </w:tblStylePr>
   </w:style>
-  <w:style w:type="table" w:styleId="802">
+  <w:style w:type="table" w:styleId="804">
     <w:name w:val="List Table 6 Colorful - Accent 3"/>
-    <w:basedOn w:val="707"/>
+    <w:basedOn w:val="709"/>
     <w:uiPriority w:val="99"/>
     <w:pPr>
       <w:pBdr/>
@@ -36949,9 +37216,9 @@
       </w:tcPr>
     </w:tblStylePr>
   </w:style>
-  <w:style w:type="table" w:styleId="803">
+  <w:style w:type="table" w:styleId="805">
     <w:name w:val="List Table 6 Colorful - Accent 4"/>
-    <w:basedOn w:val="707"/>
+    <w:basedOn w:val="709"/>
     <w:uiPriority w:val="99"/>
     <w:pPr>
       <w:pBdr/>
@@ -37172,9 +37439,9 @@
       </w:tcPr>
     </w:tblStylePr>
   </w:style>
-  <w:style w:type="table" w:styleId="804">
+  <w:style w:type="table" w:styleId="806">
     <w:name w:val="List Table 6 Colorful - Accent 5"/>
-    <w:basedOn w:val="707"/>
+    <w:basedOn w:val="709"/>
     <w:uiPriority w:val="99"/>
     <w:pPr>
       <w:pBdr/>
@@ -37395,9 +37662,9 @@
       </w:tcPr>
     </w:tblStylePr>
   </w:style>
-  <w:style w:type="table" w:styleId="805">
+  <w:style w:type="table" w:styleId="807">
     <w:name w:val="List Table 6 Colorful - Accent 6"/>
-    <w:basedOn w:val="707"/>
+    <w:basedOn w:val="709"/>
     <w:uiPriority w:val="99"/>
     <w:pPr>
       <w:pBdr/>
@@ -37618,9 +37885,9 @@
       </w:tcPr>
     </w:tblStylePr>
   </w:style>
-  <w:style w:type="table" w:styleId="806">
+  <w:style w:type="table" w:styleId="808">
     <w:name w:val="List Table 7 Colorful"/>
-    <w:basedOn w:val="707"/>
+    <w:basedOn w:val="709"/>
     <w:uiPriority w:val="99"/>
     <w:pPr>
       <w:pBdr/>
@@ -37874,9 +38141,9 @@
       </w:tcPr>
     </w:tblStylePr>
   </w:style>
-  <w:style w:type="table" w:styleId="807">
+  <w:style w:type="table" w:styleId="809">
     <w:name w:val="List Table 7 Colorful - Accent 1"/>
-    <w:basedOn w:val="707"/>
+    <w:basedOn w:val="709"/>
     <w:uiPriority w:val="99"/>
     <w:pPr>
       <w:pBdr/>
@@ -38130,9 +38397,9 @@
       </w:tcPr>
     </w:tblStylePr>
   </w:style>
-  <w:style w:type="table" w:styleId="808">
+  <w:style w:type="table" w:styleId="810">
     <w:name w:val="List Table 7 Colorful - Accent 2"/>
-    <w:basedOn w:val="707"/>
+    <w:basedOn w:val="709"/>
     <w:uiPriority w:val="99"/>
     <w:pPr>
       <w:pBdr/>
@@ -38386,9 +38653,9 @@
       </w:tcPr>
     </w:tblStylePr>
   </w:style>
-  <w:style w:type="table" w:styleId="809">
+  <w:style w:type="table" w:styleId="811">
     <w:name w:val="List Table 7 Colorful - Accent 3"/>
-    <w:basedOn w:val="707"/>
+    <w:basedOn w:val="709"/>
     <w:uiPriority w:val="99"/>
     <w:pPr>
       <w:pBdr/>
@@ -38642,9 +38909,9 @@
       </w:tcPr>
     </w:tblStylePr>
   </w:style>
-  <w:style w:type="table" w:styleId="810">
+  <w:style w:type="table" w:styleId="812">
     <w:name w:val="List Table 7 Colorful - Accent 4"/>
-    <w:basedOn w:val="707"/>
+    <w:basedOn w:val="709"/>
     <w:uiPriority w:val="99"/>
     <w:pPr>
       <w:pBdr/>
@@ -38898,9 +39165,9 @@
       </w:tcPr>
     </w:tblStylePr>
   </w:style>
-  <w:style w:type="table" w:styleId="811">
+  <w:style w:type="table" w:styleId="813">
     <w:name w:val="List Table 7 Colorful - Accent 5"/>
-    <w:basedOn w:val="707"/>
+    <w:basedOn w:val="709"/>
     <w:uiPriority w:val="99"/>
     <w:pPr>
       <w:pBdr/>
@@ -39154,9 +39421,9 @@
       </w:tcPr>
     </w:tblStylePr>
   </w:style>
-  <w:style w:type="table" w:styleId="812">
+  <w:style w:type="table" w:styleId="814">
     <w:name w:val="List Table 7 Colorful - Accent 6"/>
-    <w:basedOn w:val="707"/>
+    <w:basedOn w:val="709"/>
     <w:uiPriority w:val="99"/>
     <w:pPr>
       <w:pBdr/>
@@ -39410,9 +39677,9 @@
       </w:tcPr>
     </w:tblStylePr>
   </w:style>
-  <w:style w:type="table" w:styleId="813">
+  <w:style w:type="table" w:styleId="815">
     <w:name w:val="Lined - Accent"/>
-    <w:basedOn w:val="707"/>
+    <w:basedOn w:val="709"/>
     <w:uiPriority w:val="99"/>
     <w:pPr>
       <w:pBdr/>
@@ -39647,9 +39914,9 @@
       </w:tcPr>
     </w:tblStylePr>
   </w:style>
-  <w:style w:type="table" w:styleId="814">
+  <w:style w:type="table" w:styleId="816">
     <w:name w:val="Lined - Accent 1"/>
-    <w:basedOn w:val="707"/>
+    <w:basedOn w:val="709"/>
     <w:uiPriority w:val="99"/>
     <w:pPr>
       <w:pBdr/>
@@ -39884,9 +40151,9 @@
       </w:tcPr>
     </w:tblStylePr>
   </w:style>
-  <w:style w:type="table" w:styleId="815">
+  <w:style w:type="table" w:styleId="817">
     <w:name w:val="Lined - Accent 2"/>
-    <w:basedOn w:val="707"/>
+    <w:basedOn w:val="709"/>
     <w:uiPriority w:val="99"/>
     <w:pPr>
       <w:pBdr/>
@@ -40121,9 +40388,9 @@
       </w:tcPr>
     </w:tblStylePr>
   </w:style>
-  <w:style w:type="table" w:styleId="816">
+  <w:style w:type="table" w:styleId="818">
     <w:name w:val="Lined - Accent 3"/>
-    <w:basedOn w:val="707"/>
+    <w:basedOn w:val="709"/>
     <w:uiPriority w:val="99"/>
     <w:pPr>
       <w:pBdr/>
@@ -40358,9 +40625,9 @@
       </w:tcPr>
     </w:tblStylePr>
   </w:style>
-  <w:style w:type="table" w:styleId="817">
+  <w:style w:type="table" w:styleId="819">
     <w:name w:val="Lined - Accent 4"/>
-    <w:basedOn w:val="707"/>
+    <w:basedOn w:val="709"/>
     <w:uiPriority w:val="99"/>
     <w:pPr>
       <w:pBdr/>
@@ -40595,9 +40862,9 @@
       </w:tcPr>
     </w:tblStylePr>
   </w:style>
-  <w:style w:type="table" w:styleId="818">
+  <w:style w:type="table" w:styleId="820">
     <w:name w:val="Lined - Accent 5"/>
-    <w:basedOn w:val="707"/>
+    <w:basedOn w:val="709"/>
     <w:uiPriority w:val="99"/>
     <w:pPr>
       <w:pBdr/>
@@ -40832,9 +41099,9 @@
       </w:tcPr>
     </w:tblStylePr>
   </w:style>
-  <w:style w:type="table" w:styleId="819">
+  <w:style w:type="table" w:styleId="821">
     <w:name w:val="Lined - Accent 6"/>
-    <w:basedOn w:val="707"/>
+    <w:basedOn w:val="709"/>
     <w:uiPriority w:val="99"/>
     <w:pPr>
       <w:pBdr/>
@@ -41069,9 +41336,9 @@
       </w:tcPr>
     </w:tblStylePr>
   </w:style>
-  <w:style w:type="table" w:styleId="820">
+  <w:style w:type="table" w:styleId="822">
     <w:name w:val="Bordered &amp; Lined - Accent"/>
-    <w:basedOn w:val="707"/>
+    <w:basedOn w:val="709"/>
     <w:uiPriority w:val="99"/>
     <w:pPr>
       <w:pBdr/>
@@ -41313,9 +41580,9 @@
       </w:tcPr>
     </w:tblStylePr>
   </w:style>
-  <w:style w:type="table" w:styleId="821">
+  <w:style w:type="table" w:styleId="823">
     <w:name w:val="Bordered &amp; Lined - Accent 1"/>
-    <w:basedOn w:val="707"/>
+    <w:basedOn w:val="709"/>
     <w:uiPriority w:val="99"/>
     <w:pPr>
       <w:pBdr/>
@@ -41557,9 +41824,9 @@
       </w:tcPr>
     </w:tblStylePr>
   </w:style>
-  <w:style w:type="table" w:styleId="822">
+  <w:style w:type="table" w:styleId="824">
     <w:name w:val="Bordered &amp; Lined - Accent 2"/>
-    <w:basedOn w:val="707"/>
+    <w:basedOn w:val="709"/>
     <w:uiPriority w:val="99"/>
     <w:pPr>
       <w:pBdr/>
@@ -41801,9 +42068,9 @@
       </w:tcPr>
     </w:tblStylePr>
   </w:style>
-  <w:style w:type="table" w:styleId="823">
+  <w:style w:type="table" w:styleId="825">
     <w:name w:val="Bordered &amp; Lined - Accent 3"/>
-    <w:basedOn w:val="707"/>
+    <w:basedOn w:val="709"/>
     <w:uiPriority w:val="99"/>
     <w:pPr>
       <w:pBdr/>
@@ -42045,9 +42312,9 @@
       </w:tcPr>
     </w:tblStylePr>
   </w:style>
-  <w:style w:type="table" w:styleId="824">
+  <w:style w:type="table" w:styleId="826">
     <w:name w:val="Bordered &amp; Lined - Accent 4"/>
-    <w:basedOn w:val="707"/>
+    <w:basedOn w:val="709"/>
     <w:uiPriority w:val="99"/>
     <w:pPr>
       <w:pBdr/>
@@ -42289,9 +42556,9 @@
       </w:tcPr>
     </w:tblStylePr>
   </w:style>
-  <w:style w:type="table" w:styleId="825">
+  <w:style w:type="table" w:styleId="827">
     <w:name w:val="Bordered &amp; Lined - Accent 5"/>
-    <w:basedOn w:val="707"/>
+    <w:basedOn w:val="709"/>
     <w:uiPriority w:val="99"/>
     <w:pPr>
       <w:pBdr/>
@@ -42533,9 +42800,9 @@
       </w:tcPr>
     </w:tblStylePr>
   </w:style>
-  <w:style w:type="table" w:styleId="826">
+  <w:style w:type="table" w:styleId="828">
     <w:name w:val="Bordered &amp; Lined - Accent 6"/>
-    <w:basedOn w:val="707"/>
+    <w:basedOn w:val="709"/>
     <w:uiPriority w:val="99"/>
     <w:pPr>
       <w:pBdr/>
@@ -42777,9 +43044,9 @@
       </w:tcPr>
     </w:tblStylePr>
   </w:style>
-  <w:style w:type="table" w:styleId="827">
+  <w:style w:type="table" w:styleId="829">
     <w:name w:val="Bordered"/>
-    <w:basedOn w:val="707"/>
+    <w:basedOn w:val="709"/>
     <w:uiPriority w:val="99"/>
     <w:pPr>
       <w:pBdr/>
@@ -43008,9 +43275,9 @@
       </w:tcPr>
     </w:tblStylePr>
   </w:style>
-  <w:style w:type="table" w:styleId="828">
+  <w:style w:type="table" w:styleId="830">
     <w:name w:val="Bordered - Accent 1"/>
-    <w:basedOn w:val="707"/>
+    <w:basedOn w:val="709"/>
     <w:uiPriority w:val="99"/>
     <w:pPr>
       <w:pBdr/>
@@ -43239,9 +43506,9 @@
       </w:tcPr>
     </w:tblStylePr>
   </w:style>
-  <w:style w:type="table" w:styleId="829">
+  <w:style w:type="table" w:styleId="831">
     <w:name w:val="Bordered - Accent 2"/>
-    <w:basedOn w:val="707"/>
+    <w:basedOn w:val="709"/>
     <w:uiPriority w:val="99"/>
     <w:pPr>
       <w:pBdr/>
@@ -43470,9 +43737,9 @@
       </w:tcPr>
     </w:tblStylePr>
   </w:style>
-  <w:style w:type="table" w:styleId="830">
+  <w:style w:type="table" w:styleId="832">
     <w:name w:val="Bordered - Accent 3"/>
-    <w:basedOn w:val="707"/>
+    <w:basedOn w:val="709"/>
     <w:uiPriority w:val="99"/>
     <w:pPr>
       <w:pBdr/>
@@ -43701,9 +43968,9 @@
       </w:tcPr>
     </w:tblStylePr>
   </w:style>
-  <w:style w:type="table" w:styleId="831">
+  <w:style w:type="table" w:styleId="833">
     <w:name w:val="Bordered - Accent 4"/>
-    <w:basedOn w:val="707"/>
+    <w:basedOn w:val="709"/>
     <w:uiPriority w:val="99"/>
     <w:pPr>
       <w:pBdr/>
@@ -43932,9 +44199,9 @@
       </w:tcPr>
     </w:tblStylePr>
   </w:style>
-  <w:style w:type="table" w:styleId="832">
+  <w:style w:type="table" w:styleId="834">
     <w:name w:val="Bordered - Accent 5"/>
-    <w:basedOn w:val="707"/>
+    <w:basedOn w:val="709"/>
     <w:uiPriority w:val="99"/>
     <w:pPr>
       <w:pBdr/>
@@ -44163,9 +44430,9 @@
       </w:tcPr>
     </w:tblStylePr>
   </w:style>
-  <w:style w:type="table" w:styleId="833">
+  <w:style w:type="table" w:styleId="835">
     <w:name w:val="Bordered - Accent 6"/>
-    <w:basedOn w:val="707"/>
+    <w:basedOn w:val="709"/>
     <w:uiPriority w:val="99"/>
     <w:pPr>
       <w:pBdr/>
@@ -44394,7 +44661,7 @@
       </w:tcPr>
     </w:tblStylePr>
   </w:style>
-  <w:style w:type="paragraph" w:styleId="834" w:default="1">
+  <w:style w:type="paragraph" w:styleId="836" w:default="1">
     <w:name w:val="Normal"/>
     <w:qFormat/>
     <w:pPr>
@@ -44403,11 +44670,11 @@
       <w:ind/>
     </w:pPr>
   </w:style>
-  <w:style w:type="paragraph" w:styleId="835">
+  <w:style w:type="paragraph" w:styleId="837">
     <w:name w:val="Heading 7"/>
-    <w:basedOn w:val="834"/>
-    <w:next w:val="834"/>
-    <w:link w:val="846"/>
+    <w:basedOn w:val="836"/>
+    <w:next w:val="836"/>
+    <w:link w:val="848"/>
     <w:uiPriority w:val="9"/>
     <w:unhideWhenUsed/>
     <w:qFormat/>
@@ -44424,11 +44691,11 @@
       <w:color w:val="595959" w:themeColor="text1" w:themeTint="A6"/>
     </w:rPr>
   </w:style>
-  <w:style w:type="paragraph" w:styleId="836">
+  <w:style w:type="paragraph" w:styleId="838">
     <w:name w:val="Heading 8"/>
-    <w:basedOn w:val="834"/>
-    <w:next w:val="834"/>
-    <w:link w:val="847"/>
+    <w:basedOn w:val="836"/>
+    <w:next w:val="836"/>
+    <w:link w:val="849"/>
     <w:uiPriority w:val="9"/>
     <w:unhideWhenUsed/>
     <w:qFormat/>
@@ -44447,11 +44714,11 @@
       <w:color w:val="272727" w:themeColor="text1" w:themeTint="D8"/>
     </w:rPr>
   </w:style>
-  <w:style w:type="paragraph" w:styleId="837">
+  <w:style w:type="paragraph" w:styleId="839">
     <w:name w:val="Heading 9"/>
-    <w:basedOn w:val="834"/>
-    <w:next w:val="834"/>
-    <w:link w:val="848"/>
+    <w:basedOn w:val="836"/>
+    <w:next w:val="836"/>
+    <w:link w:val="850"/>
     <w:uiPriority w:val="9"/>
     <w:unhideWhenUsed/>
     <w:qFormat/>
@@ -44470,7 +44737,7 @@
       <w:color w:val="272727" w:themeColor="text1" w:themeTint="D8"/>
     </w:rPr>
   </w:style>
-  <w:style w:type="character" w:styleId="838" w:default="1">
+  <w:style w:type="character" w:styleId="840" w:default="1">
     <w:name w:val="Default Paragraph Font"/>
     <w:uiPriority w:val="1"/>
     <w:semiHidden/>
@@ -44481,7 +44748,7 @@
       <w:ind/>
     </w:pPr>
   </w:style>
-  <w:style w:type="numbering" w:styleId="839" w:default="1">
+  <w:style w:type="numbering" w:styleId="841" w:default="1">
     <w:name w:val="No List"/>
     <w:uiPriority w:val="99"/>
     <w:semiHidden/>
@@ -44492,10 +44759,10 @@
       <w:ind/>
     </w:pPr>
   </w:style>
-  <w:style w:type="character" w:styleId="840">
+  <w:style w:type="character" w:styleId="842">
     <w:name w:val="Heading 1 Char"/>
-    <w:basedOn w:val="838"/>
-    <w:link w:val="895"/>
+    <w:basedOn w:val="840"/>
+    <w:link w:val="897"/>
     <w:uiPriority w:val="9"/>
     <w:pPr>
       <w:pBdr/>
@@ -44509,10 +44776,10 @@
       <w:szCs w:val="40"/>
     </w:rPr>
   </w:style>
-  <w:style w:type="character" w:styleId="841">
+  <w:style w:type="character" w:styleId="843">
     <w:name w:val="Heading 2 Char"/>
-    <w:basedOn w:val="838"/>
-    <w:link w:val="896"/>
+    <w:basedOn w:val="840"/>
+    <w:link w:val="898"/>
     <w:uiPriority w:val="9"/>
     <w:pPr>
       <w:pBdr/>
@@ -44526,10 +44793,10 @@
       <w:szCs w:val="32"/>
     </w:rPr>
   </w:style>
-  <w:style w:type="character" w:styleId="842">
+  <w:style w:type="character" w:styleId="844">
     <w:name w:val="Heading 3 Char"/>
-    <w:basedOn w:val="838"/>
-    <w:link w:val="885"/>
+    <w:basedOn w:val="840"/>
+    <w:link w:val="887"/>
     <w:uiPriority w:val="9"/>
     <w:pPr>
       <w:pBdr/>
@@ -44543,10 +44810,10 @@
       <w:szCs w:val="28"/>
     </w:rPr>
   </w:style>
-  <w:style w:type="character" w:styleId="843">
+  <w:style w:type="character" w:styleId="845">
     <w:name w:val="Heading 4 Char"/>
-    <w:basedOn w:val="838"/>
-    <w:link w:val="886"/>
+    <w:basedOn w:val="840"/>
+    <w:link w:val="888"/>
     <w:uiPriority w:val="9"/>
     <w:pPr>
       <w:pBdr/>
@@ -44560,10 +44827,10 @@
       <w:color w:val="0f4761" w:themeColor="accent1" w:themeShade="BF"/>
     </w:rPr>
   </w:style>
-  <w:style w:type="character" w:styleId="844">
+  <w:style w:type="character" w:styleId="846">
     <w:name w:val="Heading 5 Char"/>
-    <w:basedOn w:val="838"/>
-    <w:link w:val="887"/>
+    <w:basedOn w:val="840"/>
+    <w:link w:val="889"/>
     <w:uiPriority w:val="9"/>
     <w:pPr>
       <w:pBdr/>
@@ -44575,10 +44842,10 @@
       <w:color w:val="0f4761" w:themeColor="accent1" w:themeShade="BF"/>
     </w:rPr>
   </w:style>
-  <w:style w:type="character" w:styleId="845">
+  <w:style w:type="character" w:styleId="847">
     <w:name w:val="Heading 6 Char"/>
-    <w:basedOn w:val="838"/>
-    <w:link w:val="888"/>
+    <w:basedOn w:val="840"/>
+    <w:link w:val="890"/>
     <w:uiPriority w:val="9"/>
     <w:pPr>
       <w:pBdr/>
@@ -44592,10 +44859,10 @@
       <w:color w:val="595959" w:themeColor="text1" w:themeTint="A6"/>
     </w:rPr>
   </w:style>
-  <w:style w:type="character" w:styleId="846">
+  <w:style w:type="character" w:styleId="848">
     <w:name w:val="Heading 7 Char"/>
-    <w:basedOn w:val="838"/>
-    <w:link w:val="835"/>
+    <w:basedOn w:val="840"/>
+    <w:link w:val="837"/>
     <w:uiPriority w:val="9"/>
     <w:pPr>
       <w:pBdr/>
@@ -44607,10 +44874,10 @@
       <w:color w:val="595959" w:themeColor="text1" w:themeTint="A6"/>
     </w:rPr>
   </w:style>
-  <w:style w:type="character" w:styleId="847">
+  <w:style w:type="character" w:styleId="849">
     <w:name w:val="Heading 8 Char"/>
-    <w:basedOn w:val="838"/>
-    <w:link w:val="836"/>
+    <w:basedOn w:val="840"/>
+    <w:link w:val="838"/>
     <w:uiPriority w:val="9"/>
     <w:pPr>
       <w:pBdr/>
@@ -44624,10 +44891,10 @@
       <w:color w:val="272727" w:themeColor="text1" w:themeTint="D8"/>
     </w:rPr>
   </w:style>
-  <w:style w:type="character" w:styleId="848">
+  <w:style w:type="character" w:styleId="850">
     <w:name w:val="Heading 9 Char"/>
-    <w:basedOn w:val="838"/>
-    <w:link w:val="837"/>
+    <w:basedOn w:val="840"/>
+    <w:link w:val="839"/>
     <w:uiPriority w:val="9"/>
     <w:pPr>
       <w:pBdr/>
@@ -44641,10 +44908,10 @@
       <w:color w:val="272727" w:themeColor="text1" w:themeTint="D8"/>
     </w:rPr>
   </w:style>
-  <w:style w:type="character" w:styleId="849">
+  <w:style w:type="character" w:styleId="851">
     <w:name w:val="Title Char"/>
-    <w:basedOn w:val="838"/>
-    <w:link w:val="884"/>
+    <w:basedOn w:val="840"/>
+    <w:link w:val="886"/>
     <w:uiPriority w:val="10"/>
     <w:pPr>
       <w:pBdr/>
@@ -44658,11 +44925,11 @@
       <w:szCs w:val="56"/>
     </w:rPr>
   </w:style>
-  <w:style w:type="paragraph" w:styleId="850">
+  <w:style w:type="paragraph" w:styleId="852">
     <w:name w:val="Subtitle"/>
-    <w:basedOn w:val="834"/>
-    <w:next w:val="834"/>
-    <w:link w:val="851"/>
+    <w:basedOn w:val="836"/>
+    <w:next w:val="836"/>
+    <w:link w:val="853"/>
     <w:uiPriority w:val="11"/>
     <w:qFormat/>
     <w:pPr>
@@ -44680,10 +44947,10 @@
       <w:szCs w:val="28"/>
     </w:rPr>
   </w:style>
-  <w:style w:type="character" w:styleId="851">
+  <w:style w:type="character" w:styleId="853">
     <w:name w:val="Subtitle Char"/>
-    <w:basedOn w:val="838"/>
-    <w:link w:val="850"/>
+    <w:basedOn w:val="840"/>
+    <w:link w:val="852"/>
     <w:uiPriority w:val="11"/>
     <w:pPr>
       <w:pBdr/>
@@ -44697,11 +44964,11 @@
       <w:szCs w:val="28"/>
     </w:rPr>
   </w:style>
-  <w:style w:type="paragraph" w:styleId="852">
+  <w:style w:type="paragraph" w:styleId="854">
     <w:name w:val="Quote"/>
-    <w:basedOn w:val="834"/>
-    <w:next w:val="834"/>
-    <w:link w:val="853"/>
+    <w:basedOn w:val="836"/>
+    <w:next w:val="836"/>
+    <w:link w:val="855"/>
     <w:uiPriority w:val="29"/>
     <w:qFormat/>
     <w:pPr>
@@ -44716,10 +44983,10 @@
       <w:color w:val="404040" w:themeColor="text1" w:themeTint="BF"/>
     </w:rPr>
   </w:style>
-  <w:style w:type="character" w:styleId="853">
+  <w:style w:type="character" w:styleId="855">
     <w:name w:val="Quote Char"/>
-    <w:basedOn w:val="838"/>
-    <w:link w:val="852"/>
+    <w:basedOn w:val="840"/>
+    <w:link w:val="854"/>
     <w:uiPriority w:val="29"/>
     <w:pPr>
       <w:pBdr/>
@@ -44732,9 +44999,9 @@
       <w:color w:val="404040" w:themeColor="text1" w:themeTint="BF"/>
     </w:rPr>
   </w:style>
-  <w:style w:type="character" w:styleId="854">
+  <w:style w:type="character" w:styleId="856">
     <w:name w:val="Intense Emphasis"/>
-    <w:basedOn w:val="838"/>
+    <w:basedOn w:val="840"/>
     <w:uiPriority w:val="21"/>
     <w:qFormat/>
     <w:pPr>
@@ -44748,11 +45015,11 @@
       <w:color w:val="0f4761" w:themeColor="accent1" w:themeShade="BF"/>
     </w:rPr>
   </w:style>
-  <w:style w:type="paragraph" w:styleId="855">
+  <w:style w:type="paragraph" w:styleId="857">
     <w:name w:val="Intense Quote"/>
-    <w:basedOn w:val="834"/>
-    <w:next w:val="834"/>
-    <w:link w:val="856"/>
+    <w:basedOn w:val="836"/>
+    <w:next w:val="836"/>
+    <w:link w:val="858"/>
     <w:uiPriority w:val="30"/>
     <w:qFormat/>
     <w:pPr>
@@ -44770,10 +45037,10 @@
       <w:color w:val="0f4761" w:themeColor="accent1" w:themeShade="BF"/>
     </w:rPr>
   </w:style>
-  <w:style w:type="character" w:styleId="856">
+  <w:style w:type="character" w:styleId="858">
     <w:name w:val="Intense Quote Char"/>
-    <w:basedOn w:val="838"/>
-    <w:link w:val="855"/>
+    <w:basedOn w:val="840"/>
+    <w:link w:val="857"/>
     <w:uiPriority w:val="30"/>
     <w:pPr>
       <w:pBdr/>
@@ -44786,9 +45053,9 @@
       <w:color w:val="0f4761" w:themeColor="accent1" w:themeShade="BF"/>
     </w:rPr>
   </w:style>
-  <w:style w:type="character" w:styleId="857">
+  <w:style w:type="character" w:styleId="859">
     <w:name w:val="Intense Reference"/>
-    <w:basedOn w:val="838"/>
+    <w:basedOn w:val="840"/>
     <w:uiPriority w:val="32"/>
     <w:qFormat/>
     <w:pPr>
@@ -44804,9 +45071,9 @@
       <w:spacing w:val="5"/>
     </w:rPr>
   </w:style>
-  <w:style w:type="paragraph" w:styleId="858">
+  <w:style w:type="paragraph" w:styleId="860">
     <w:name w:val="No Spacing"/>
-    <w:basedOn w:val="834"/>
+    <w:basedOn w:val="836"/>
     <w:uiPriority w:val="1"/>
     <w:qFormat/>
     <w:pPr>
@@ -44815,9 +45082,9 @@
       <w:ind/>
     </w:pPr>
   </w:style>
-  <w:style w:type="character" w:styleId="859">
+  <w:style w:type="character" w:styleId="861">
     <w:name w:val="Subtle Emphasis"/>
-    <w:basedOn w:val="838"/>
+    <w:basedOn w:val="840"/>
     <w:uiPriority w:val="19"/>
     <w:qFormat/>
     <w:pPr>
@@ -44831,9 +45098,9 @@
       <w:color w:val="404040" w:themeColor="text1" w:themeTint="BF"/>
     </w:rPr>
   </w:style>
-  <w:style w:type="character" w:styleId="860">
+  <w:style w:type="character" w:styleId="862">
     <w:name w:val="Emphasis"/>
-    <w:basedOn w:val="838"/>
+    <w:basedOn w:val="840"/>
     <w:uiPriority w:val="20"/>
     <w:qFormat/>
     <w:pPr>
@@ -44846,9 +45113,9 @@
       <w:iCs/>
     </w:rPr>
   </w:style>
-  <w:style w:type="character" w:styleId="861">
+  <w:style w:type="character" w:styleId="863">
     <w:name w:val="Subtle Reference"/>
-    <w:basedOn w:val="838"/>
+    <w:basedOn w:val="840"/>
     <w:uiPriority w:val="31"/>
     <w:qFormat/>
     <w:pPr>
@@ -44861,9 +45128,9 @@
       <w:color w:val="5a5a5a" w:themeColor="text1" w:themeTint="A5"/>
     </w:rPr>
   </w:style>
-  <w:style w:type="character" w:styleId="862">
+  <w:style w:type="character" w:styleId="864">
     <w:name w:val="Book Title"/>
-    <w:basedOn w:val="838"/>
+    <w:basedOn w:val="840"/>
     <w:uiPriority w:val="33"/>
     <w:qFormat/>
     <w:pPr>
@@ -44879,36 +45146,9 @@
       <w:spacing w:val="5"/>
     </w:rPr>
   </w:style>
-  <w:style w:type="paragraph" w:styleId="863">
+  <w:style w:type="paragraph" w:styleId="865">
     <w:name w:val="Header"/>
-    <w:basedOn w:val="834"/>
-    <w:link w:val="864"/>
-    <w:uiPriority w:val="99"/>
-    <w:unhideWhenUsed/>
-    <w:pPr>
-      <w:pBdr/>
-      <w:tabs>
-        <w:tab w:val="center" w:leader="none" w:pos="4844"/>
-        <w:tab w:val="right" w:leader="none" w:pos="9689"/>
-      </w:tabs>
-      <w:spacing w:after="0" w:line="240" w:lineRule="auto"/>
-      <w:ind/>
-    </w:pPr>
-  </w:style>
-  <w:style w:type="character" w:styleId="864">
-    <w:name w:val="Header Char"/>
-    <w:basedOn w:val="838"/>
-    <w:link w:val="863"/>
-    <w:uiPriority w:val="99"/>
-    <w:pPr>
-      <w:pBdr/>
-      <w:spacing/>
-      <w:ind/>
-    </w:pPr>
-  </w:style>
-  <w:style w:type="paragraph" w:styleId="865">
-    <w:name w:val="Footer"/>
-    <w:basedOn w:val="834"/>
+    <w:basedOn w:val="836"/>
     <w:link w:val="866"/>
     <w:uiPriority w:val="99"/>
     <w:unhideWhenUsed/>
@@ -44923,8 +45163,8 @@
     </w:pPr>
   </w:style>
   <w:style w:type="character" w:styleId="866">
-    <w:name w:val="Footer Char"/>
-    <w:basedOn w:val="838"/>
+    <w:name w:val="Header Char"/>
+    <w:basedOn w:val="840"/>
     <w:link w:val="865"/>
     <w:uiPriority w:val="99"/>
     <w:pPr>
@@ -44934,9 +45174,36 @@
     </w:pPr>
   </w:style>
   <w:style w:type="paragraph" w:styleId="867">
+    <w:name w:val="Footer"/>
+    <w:basedOn w:val="836"/>
+    <w:link w:val="868"/>
+    <w:uiPriority w:val="99"/>
+    <w:unhideWhenUsed/>
+    <w:pPr>
+      <w:pBdr/>
+      <w:tabs>
+        <w:tab w:val="center" w:leader="none" w:pos="4844"/>
+        <w:tab w:val="right" w:leader="none" w:pos="9689"/>
+      </w:tabs>
+      <w:spacing w:after="0" w:line="240" w:lineRule="auto"/>
+      <w:ind/>
+    </w:pPr>
+  </w:style>
+  <w:style w:type="character" w:styleId="868">
+    <w:name w:val="Footer Char"/>
+    <w:basedOn w:val="840"/>
+    <w:link w:val="867"/>
+    <w:uiPriority w:val="99"/>
+    <w:pPr>
+      <w:pBdr/>
+      <w:spacing/>
+      <w:ind/>
+    </w:pPr>
+  </w:style>
+  <w:style w:type="paragraph" w:styleId="869">
     <w:name w:val="Caption"/>
-    <w:basedOn w:val="834"/>
-    <w:next w:val="834"/>
+    <w:basedOn w:val="836"/>
+    <w:next w:val="836"/>
     <w:uiPriority w:val="35"/>
     <w:unhideWhenUsed/>
     <w:qFormat/>
@@ -44953,10 +45220,10 @@
       <w:szCs w:val="18"/>
     </w:rPr>
   </w:style>
-  <w:style w:type="paragraph" w:styleId="868">
+  <w:style w:type="paragraph" w:styleId="870">
     <w:name w:val="endnote text"/>
-    <w:basedOn w:val="834"/>
-    <w:link w:val="869"/>
+    <w:basedOn w:val="836"/>
+    <w:link w:val="871"/>
     <w:uiPriority w:val="99"/>
     <w:semiHidden/>
     <w:unhideWhenUsed/>
@@ -44970,10 +45237,10 @@
       <w:szCs w:val="20"/>
     </w:rPr>
   </w:style>
-  <w:style w:type="character" w:styleId="869">
+  <w:style w:type="character" w:styleId="871">
     <w:name w:val="Endnote Text Char"/>
-    <w:basedOn w:val="838"/>
-    <w:link w:val="868"/>
+    <w:basedOn w:val="840"/>
+    <w:link w:val="870"/>
     <w:uiPriority w:val="99"/>
     <w:semiHidden/>
     <w:pPr>
@@ -44986,9 +45253,9 @@
       <w:szCs w:val="20"/>
     </w:rPr>
   </w:style>
-  <w:style w:type="character" w:styleId="870">
+  <w:style w:type="character" w:styleId="872">
     <w:name w:val="endnote reference"/>
-    <w:basedOn w:val="838"/>
+    <w:basedOn w:val="840"/>
     <w:uiPriority w:val="99"/>
     <w:semiHidden/>
     <w:unhideWhenUsed/>
@@ -45001,9 +45268,9 @@
       <w:vertAlign w:val="superscript"/>
     </w:rPr>
   </w:style>
-  <w:style w:type="character" w:styleId="871">
+  <w:style w:type="character" w:styleId="873">
     <w:name w:val="FollowedHyperlink"/>
-    <w:basedOn w:val="838"/>
+    <w:basedOn w:val="840"/>
     <w:uiPriority w:val="99"/>
     <w:semiHidden/>
     <w:unhideWhenUsed/>
@@ -45017,10 +45284,10 @@
       <w:u w:val="single"/>
     </w:rPr>
   </w:style>
-  <w:style w:type="paragraph" w:styleId="872">
+  <w:style w:type="paragraph" w:styleId="874">
     <w:name w:val="toc 1"/>
-    <w:basedOn w:val="834"/>
-    <w:next w:val="834"/>
+    <w:basedOn w:val="836"/>
+    <w:next w:val="836"/>
     <w:uiPriority w:val="39"/>
     <w:unhideWhenUsed/>
     <w:pPr>
@@ -45029,10 +45296,10 @@
       <w:ind/>
     </w:pPr>
   </w:style>
-  <w:style w:type="paragraph" w:styleId="873">
+  <w:style w:type="paragraph" w:styleId="875">
     <w:name w:val="toc 2"/>
-    <w:basedOn w:val="834"/>
-    <w:next w:val="834"/>
+    <w:basedOn w:val="836"/>
+    <w:next w:val="836"/>
     <w:uiPriority w:val="39"/>
     <w:unhideWhenUsed/>
     <w:pPr>
@@ -45041,10 +45308,10 @@
       <w:ind w:left="220"/>
     </w:pPr>
   </w:style>
-  <w:style w:type="paragraph" w:styleId="874">
+  <w:style w:type="paragraph" w:styleId="876">
     <w:name w:val="toc 3"/>
-    <w:basedOn w:val="834"/>
-    <w:next w:val="834"/>
+    <w:basedOn w:val="836"/>
+    <w:next w:val="836"/>
     <w:uiPriority w:val="39"/>
     <w:unhideWhenUsed/>
     <w:pPr>
@@ -45053,10 +45320,10 @@
       <w:ind w:left="440"/>
     </w:pPr>
   </w:style>
-  <w:style w:type="paragraph" w:styleId="875">
+  <w:style w:type="paragraph" w:styleId="877">
     <w:name w:val="toc 4"/>
-    <w:basedOn w:val="834"/>
-    <w:next w:val="834"/>
+    <w:basedOn w:val="836"/>
+    <w:next w:val="836"/>
     <w:uiPriority w:val="39"/>
     <w:unhideWhenUsed/>
     <w:pPr>
@@ -45065,10 +45332,10 @@
       <w:ind w:left="660"/>
     </w:pPr>
   </w:style>
-  <w:style w:type="paragraph" w:styleId="876">
+  <w:style w:type="paragraph" w:styleId="878">
     <w:name w:val="toc 5"/>
-    <w:basedOn w:val="834"/>
-    <w:next w:val="834"/>
+    <w:basedOn w:val="836"/>
+    <w:next w:val="836"/>
     <w:uiPriority w:val="39"/>
     <w:unhideWhenUsed/>
     <w:pPr>
@@ -45077,10 +45344,10 @@
       <w:ind w:left="880"/>
     </w:pPr>
   </w:style>
-  <w:style w:type="paragraph" w:styleId="877">
+  <w:style w:type="paragraph" w:styleId="879">
     <w:name w:val="toc 6"/>
-    <w:basedOn w:val="834"/>
-    <w:next w:val="834"/>
+    <w:basedOn w:val="836"/>
+    <w:next w:val="836"/>
     <w:uiPriority w:val="39"/>
     <w:unhideWhenUsed/>
     <w:pPr>
@@ -45089,10 +45356,10 @@
       <w:ind w:left="1100"/>
     </w:pPr>
   </w:style>
-  <w:style w:type="paragraph" w:styleId="878">
+  <w:style w:type="paragraph" w:styleId="880">
     <w:name w:val="toc 7"/>
-    <w:basedOn w:val="834"/>
-    <w:next w:val="834"/>
+    <w:basedOn w:val="836"/>
+    <w:next w:val="836"/>
     <w:uiPriority w:val="39"/>
     <w:unhideWhenUsed/>
     <w:pPr>
@@ -45101,10 +45368,10 @@
       <w:ind w:left="1320"/>
     </w:pPr>
   </w:style>
-  <w:style w:type="paragraph" w:styleId="879">
+  <w:style w:type="paragraph" w:styleId="881">
     <w:name w:val="toc 8"/>
-    <w:basedOn w:val="834"/>
-    <w:next w:val="834"/>
+    <w:basedOn w:val="836"/>
+    <w:next w:val="836"/>
     <w:uiPriority w:val="39"/>
     <w:unhideWhenUsed/>
     <w:pPr>
@@ -45113,10 +45380,10 @@
       <w:ind w:left="1540"/>
     </w:pPr>
   </w:style>
-  <w:style w:type="paragraph" w:styleId="880">
+  <w:style w:type="paragraph" w:styleId="882">
     <w:name w:val="toc 9"/>
-    <w:basedOn w:val="834"/>
-    <w:next w:val="834"/>
+    <w:basedOn w:val="836"/>
+    <w:next w:val="836"/>
     <w:uiPriority w:val="39"/>
     <w:unhideWhenUsed/>
     <w:pPr>
@@ -45125,9 +45392,9 @@
       <w:ind w:left="1760"/>
     </w:pPr>
   </w:style>
-  <w:style w:type="character" w:styleId="881">
+  <w:style w:type="character" w:styleId="883">
     <w:name w:val="Placeholder Text"/>
-    <w:basedOn w:val="838"/>
+    <w:basedOn w:val="840"/>
     <w:uiPriority w:val="99"/>
     <w:semiHidden/>
     <w:pPr>
@@ -45139,7 +45406,7 @@
       <w:color w:val="666666"/>
     </w:rPr>
   </w:style>
-  <w:style w:type="paragraph" w:styleId="882">
+  <w:style w:type="paragraph" w:styleId="884">
     <w:name w:val="TOC Heading"/>
     <w:uiPriority w:val="39"/>
     <w:unhideWhenUsed/>
@@ -45149,10 +45416,10 @@
       <w:ind/>
     </w:pPr>
   </w:style>
-  <w:style w:type="paragraph" w:styleId="883">
+  <w:style w:type="paragraph" w:styleId="885">
     <w:name w:val="table of figures"/>
-    <w:basedOn w:val="834"/>
-    <w:next w:val="834"/>
+    <w:basedOn w:val="836"/>
+    <w:next w:val="836"/>
     <w:uiPriority w:val="99"/>
     <w:unhideWhenUsed/>
     <w:pPr>
@@ -45161,7 +45428,7 @@
       <w:ind/>
     </w:pPr>
   </w:style>
-  <w:style w:type="paragraph" w:styleId="884">
+  <w:style w:type="paragraph" w:styleId="886">
     <w:name w:val="Title"/>
     <w:qFormat/>
     <w:pPr>
@@ -45174,7 +45441,7 @@
       <w:szCs w:val="56"/>
     </w:rPr>
   </w:style>
-  <w:style w:type="paragraph" w:styleId="885">
+  <w:style w:type="paragraph" w:styleId="887">
     <w:name w:val="Heading 3"/>
     <w:qFormat/>
     <w:pPr>
@@ -45188,7 +45455,7 @@
       <w:szCs w:val="24"/>
     </w:rPr>
   </w:style>
-  <w:style w:type="paragraph" w:styleId="886">
+  <w:style w:type="paragraph" w:styleId="888">
     <w:name w:val="Heading 4"/>
     <w:qFormat/>
     <w:pPr>
@@ -45202,7 +45469,7 @@
       <w:color w:val="2e74b5"/>
     </w:rPr>
   </w:style>
-  <w:style w:type="paragraph" w:styleId="887">
+  <w:style w:type="paragraph" w:styleId="889">
     <w:name w:val="Heading 5"/>
     <w:qFormat/>
     <w:pPr>
@@ -45214,7 +45481,7 @@
       <w:color w:val="2e74b5"/>
     </w:rPr>
   </w:style>
-  <w:style w:type="paragraph" w:styleId="888">
+  <w:style w:type="paragraph" w:styleId="890">
     <w:name w:val="Heading 6"/>
     <w:qFormat/>
     <w:pPr>
@@ -45226,7 +45493,7 @@
       <w:color w:val="1f4d78"/>
     </w:rPr>
   </w:style>
-  <w:style w:type="paragraph" w:styleId="889">
+  <w:style w:type="paragraph" w:styleId="891">
     <w:name w:val="Strong"/>
     <w:qFormat/>
     <w:pPr>
@@ -45239,7 +45506,7 @@
       <w:bCs/>
     </w:rPr>
   </w:style>
-  <w:style w:type="paragraph" w:styleId="890">
+  <w:style w:type="paragraph" w:styleId="892">
     <w:name w:val="List Paragraph"/>
     <w:qFormat/>
     <w:pPr>
@@ -45248,7 +45515,7 @@
       <w:ind/>
     </w:pPr>
   </w:style>
-  <w:style w:type="character" w:styleId="891">
+  <w:style w:type="character" w:styleId="893">
     <w:name w:val="Hyperlink"/>
     <w:uiPriority w:val="99"/>
     <w:unhideWhenUsed/>
@@ -45262,7 +45529,7 @@
       <w:u w:val="single"/>
     </w:rPr>
   </w:style>
-  <w:style w:type="character" w:styleId="892">
+  <w:style w:type="character" w:styleId="894">
     <w:name w:val="footnote reference"/>
     <w:uiPriority w:val="99"/>
     <w:semiHidden/>
@@ -45276,9 +45543,9 @@
       <w:vertAlign w:val="superscript"/>
     </w:rPr>
   </w:style>
-  <w:style w:type="paragraph" w:styleId="893">
+  <w:style w:type="paragraph" w:styleId="895">
     <w:name w:val="footnote text"/>
-    <w:link w:val="894"/>
+    <w:link w:val="896"/>
     <w:uiPriority w:val="99"/>
     <w:semiHidden/>
     <w:unhideWhenUsed/>
@@ -45292,9 +45559,9 @@
       <w:szCs w:val="20"/>
     </w:rPr>
   </w:style>
-  <w:style w:type="character" w:styleId="894">
+  <w:style w:type="character" w:styleId="896">
     <w:name w:val="Footnote Text Char"/>
-    <w:link w:val="893"/>
+    <w:link w:val="895"/>
     <w:uiPriority w:val="99"/>
     <w:semiHidden/>
     <w:unhideWhenUsed/>
@@ -45308,7 +45575,7 @@
       <w:szCs w:val="20"/>
     </w:rPr>
   </w:style>
-  <w:style w:type="paragraph" w:styleId="895">
+  <w:style w:type="paragraph" w:styleId="897">
     <w:name w:val="Heading 1"/>
     <w:qFormat/>
     <w:pPr>
@@ -45327,7 +45594,7 @@
       <w:szCs w:val="32"/>
     </w:rPr>
   </w:style>
-  <w:style w:type="paragraph" w:styleId="896">
+  <w:style w:type="paragraph" w:styleId="898">
     <w:name w:val="Heading 2"/>
     <w:qFormat/>
     <w:pPr>

</xml_diff>